<commit_message>
moved some .py files around without changing the files. Also added text on p-values and finished list on what to put in thesis.
</commit_message>
<xml_diff>
--- a/Cascading thesis/Presentation/Halfway presentation outline.docx
+++ b/Cascading thesis/Presentation/Halfway presentation outline.docx
@@ -14,14 +14,7 @@
           <w:b/>
           <w:lang w:val="en-GB"/>
         </w:rPr>
-        <w:t xml:space="preserve">Intro to </w:t>
-      </w:r>
-      <w:r>
-        <w:rPr>
-          <w:b/>
-          <w:lang w:val="en-GB"/>
-        </w:rPr>
-        <w:t>gas analysis</w:t>
+        <w:t>Intro to gas analysis</w:t>
       </w:r>
       <w:r>
         <w:rPr>
@@ -146,6 +139,69 @@
           <w:b/>
           <w:lang w:val="en-GB"/>
         </w:rPr>
+        <w:t xml:space="preserve">Data calibration </w:t>
+      </w:r>
+    </w:p>
+    <w:p>
+      <w:pPr>
+        <w:ind w:left="720"/>
+        <w:rPr>
+          <w:lang w:val="en-GB"/>
+        </w:rPr>
+      </w:pPr>
+      <w:r>
+        <w:rPr>
+          <w:lang w:val="en-GB"/>
+        </w:rPr>
+        <w:t>Wavenumber calibration</w:t>
+      </w:r>
+      <w:r>
+        <w:rPr>
+          <w:lang w:val="en-GB"/>
+        </w:rPr>
+        <w:t xml:space="preserve"> – </w:t>
+      </w:r>
+      <w:r>
+        <w:rPr>
+          <w:lang w:val="en-GB"/>
+        </w:rPr>
+        <w:t xml:space="preserve">(compare with Adonis’) </w:t>
+      </w:r>
+      <w:r>
+        <w:rPr>
+          <w:lang w:val="en-GB"/>
+        </w:rPr>
+        <w:t>sound system calibration</w:t>
+      </w:r>
+    </w:p>
+    <w:p>
+      <w:pPr>
+        <w:ind w:left="720"/>
+        <w:rPr>
+          <w:lang w:val="en-GB"/>
+        </w:rPr>
+      </w:pPr>
+      <w:r>
+        <w:rPr>
+          <w:lang w:val="en-GB"/>
+        </w:rPr>
+        <w:t>H2O &amp; CO2 calibration</w:t>
+      </w:r>
+      <w:bookmarkStart w:id="0" w:name="_GoBack"/>
+      <w:bookmarkEnd w:id="0"/>
+    </w:p>
+    <w:p>
+      <w:pPr>
+        <w:rPr>
+          <w:b/>
+          <w:lang w:val="en-GB"/>
+        </w:rPr>
+      </w:pPr>
+      <w:r>
+        <w:rPr>
+          <w:b/>
+          <w:lang w:val="en-GB"/>
+        </w:rPr>
         <w:t xml:space="preserve">Concentration and </w:t>
       </w:r>
       <w:r>
@@ -167,13 +223,13 @@
         <w:rPr>
           <w:lang w:val="en-GB"/>
         </w:rPr>
-        <w:t>Wavenumber calibration</w:t>
-      </w:r>
-      <w:r>
-        <w:rPr>
-          <w:lang w:val="en-GB"/>
-        </w:rPr>
-        <w:t xml:space="preserve"> – sound system calibration</w:t>
+        <w:t>Acetone and other molecules determination</w:t>
+      </w:r>
+      <w:r>
+        <w:rPr>
+          <w:lang w:val="en-GB"/>
+        </w:rPr>
+        <w:t xml:space="preserve"> </w:t>
       </w:r>
     </w:p>
     <w:p>
@@ -187,7 +243,19 @@
         <w:rPr>
           <w:lang w:val="en-GB"/>
         </w:rPr>
-        <w:t>H2O &amp; CO2 calibration</w:t>
+        <w:t>Finding p-values</w:t>
+      </w:r>
+      <w:r>
+        <w:rPr>
+          <w:lang w:val="en-GB"/>
+        </w:rPr>
+        <w:t xml:space="preserve"> + </w:t>
+      </w:r>
+      <w:r>
+        <w:rPr>
+          <w:lang w:val="en-GB"/>
+        </w:rPr>
+        <w:t>Explanation of p-values</w:t>
       </w:r>
     </w:p>
     <w:p>
@@ -201,13 +269,7 @@
         <w:rPr>
           <w:lang w:val="en-GB"/>
         </w:rPr>
-        <w:t>Acetone and other molecules determination</w:t>
-      </w:r>
-      <w:r>
-        <w:rPr>
-          <w:lang w:val="en-GB"/>
-        </w:rPr>
-        <w:t xml:space="preserve"> </w:t>
+        <w:t>Determine compounds with high intensity in regions of low p value</w:t>
       </w:r>
     </w:p>
     <w:p>
@@ -221,7 +283,7 @@
         <w:rPr>
           <w:lang w:val="en-GB"/>
         </w:rPr>
-        <w:t>Finding p-values</w:t>
+        <w:t>Determine compounds without need for p-values (and explain pros/cons)</w:t>
       </w:r>
     </w:p>
     <w:p>
@@ -235,16 +297,8 @@
         <w:rPr>
           <w:lang w:val="en-GB"/>
         </w:rPr>
-        <w:t>Determine compounds with high intensity in regions of low p value</w:t>
-      </w:r>
-    </w:p>
-    <w:p>
-      <w:pPr>
-        <w:ind w:left="720"/>
-        <w:rPr>
-          <w:lang w:val="en-GB"/>
-        </w:rPr>
-      </w:pPr>
+        <w:t>Remove CO2 in order to better estimate underlying ethyl-alcohol (check Adonis’ Analytical Chemistry paper for theory/understanding)</w:t>
+      </w:r>
     </w:p>
     <w:p>
       <w:pPr>
@@ -315,15 +369,7 @@
           <w:lang w:val="en-GB"/>
         </w:rPr>
         <w:tab/>
-        <w:t>Cause of nois</w:t>
-      </w:r>
-      <w:bookmarkStart w:id="0" w:name="_GoBack"/>
-      <w:bookmarkEnd w:id="0"/>
-      <w:r>
-        <w:rPr>
-          <w:lang w:val="en-GB"/>
-        </w:rPr>
-        <w:t xml:space="preserve">e (in rawest signal): Thermal fluctuations expand laser </w:t>
+        <w:t xml:space="preserve">Cause of noise (in rawest signal): Thermal fluctuations expand laser </w:t>
       </w:r>
       <w:proofErr w:type="gramStart"/>
       <w:r>
@@ -349,80 +395,124 @@
         <w:rPr>
           <w:lang w:val="en-GB"/>
         </w:rPr>
-        <w:t>d emitted, seen in the signal as intensity fluctuations [source: Adonis])</w:t>
-      </w:r>
-      <w:r>
-        <w:rPr>
-          <w:lang w:val="en-GB"/>
-        </w:rPr>
-        <w:t>. Pi</w:t>
-      </w:r>
-      <w:r>
-        <w:rPr>
-          <w:lang w:val="en-US"/>
-        </w:rPr>
-        <w:t>ë</w:t>
-      </w:r>
-      <w:r>
-        <w:rPr>
-          <w:lang w:val="en-GB"/>
-        </w:rPr>
-        <w:t>zo hysteresis causes wavenumber shift.</w:t>
-      </w:r>
-      <w:r>
-        <w:rPr>
-          <w:lang w:val="en-GB"/>
-        </w:rPr>
-        <w:t xml:space="preserve"> Mode-hopping is caused by </w:t>
-      </w:r>
-      <w:proofErr w:type="spellStart"/>
-      <w:r>
-        <w:rPr>
-          <w:lang w:val="en-GB"/>
-        </w:rPr>
-        <w:t>Piëzo+grating</w:t>
-      </w:r>
-      <w:proofErr w:type="spellEnd"/>
-      <w:r>
-        <w:rPr>
-          <w:lang w:val="en-GB"/>
-        </w:rPr>
-        <w:t xml:space="preserve"> allowing short periods were multiple wavelengths are </w:t>
+        <w:t>d emitted, seen in the signal as intensity fluctuations</w:t>
+      </w:r>
+      <w:r>
+        <w:rPr>
+          <w:lang w:val="en-GB"/>
+        </w:rPr>
+        <w:t>?</w:t>
+      </w:r>
+      <w:r>
+        <w:rPr>
+          <w:lang w:val="en-GB"/>
+        </w:rPr>
+        <w:t xml:space="preserve"> [</w:t>
       </w:r>
       <w:proofErr w:type="gramStart"/>
       <w:r>
         <w:rPr>
           <w:lang w:val="en-GB"/>
         </w:rPr>
-        <w:t>supported</w:t>
-      </w:r>
-      <w:r>
-        <w:rPr>
-          <w:lang w:val="en-GB"/>
-        </w:rPr>
-        <w:t>[</w:t>
+        <w:t>source</w:t>
       </w:r>
       <w:proofErr w:type="gramEnd"/>
       <w:r>
         <w:rPr>
           <w:lang w:val="en-GB"/>
         </w:rPr>
-        <w:t>source: Adonis]</w:t>
-      </w:r>
-      <w:r>
-        <w:rPr>
-          <w:lang w:val="en-GB"/>
-        </w:rPr>
-        <w:t xml:space="preserve">. Mode-hopping is also caused by random </w:t>
-      </w:r>
-      <w:proofErr w:type="spellStart"/>
-      <w:r>
-        <w:rPr>
-          <w:lang w:val="en-GB"/>
-        </w:rPr>
-        <w:t>gass</w:t>
-      </w:r>
-      <w:proofErr w:type="spellEnd"/>
+        <w:t>: Adonis])</w:t>
+      </w:r>
+      <w:r>
+        <w:rPr>
+          <w:lang w:val="en-GB"/>
+        </w:rPr>
+        <w:t>. Piëzo</w:t>
+      </w:r>
+      <w:r>
+        <w:rPr>
+          <w:lang w:val="en-GB"/>
+        </w:rPr>
+        <w:t xml:space="preserve"> hysteresis causes wavenumber</w:t>
+      </w:r>
+      <w:r>
+        <w:rPr>
+          <w:lang w:val="en-GB"/>
+        </w:rPr>
+        <w:t xml:space="preserve"> (horizontal)</w:t>
+      </w:r>
+      <w:r>
+        <w:rPr>
+          <w:lang w:val="en-GB"/>
+        </w:rPr>
+        <w:t xml:space="preserve"> shift</w:t>
+      </w:r>
+      <w:r>
+        <w:rPr>
+          <w:lang w:val="en-GB"/>
+        </w:rPr>
+        <w:t xml:space="preserve"> and stretch</w:t>
+      </w:r>
+      <w:r>
+        <w:rPr>
+          <w:lang w:val="en-GB"/>
+        </w:rPr>
+        <w:t>.</w:t>
+      </w:r>
+      <w:r>
+        <w:rPr>
+          <w:lang w:val="en-GB"/>
+        </w:rPr>
+        <w:t xml:space="preserve"> Mode-hopping is caused by p</w:t>
+      </w:r>
+      <w:r>
+        <w:rPr>
+          <w:lang w:val="en-GB"/>
+        </w:rPr>
+        <w:t>iëzo</w:t>
+      </w:r>
+      <w:r>
+        <w:rPr>
+          <w:lang w:val="en-GB"/>
+        </w:rPr>
+        <w:t xml:space="preserve"> </w:t>
+      </w:r>
+      <w:r>
+        <w:rPr>
+          <w:lang w:val="en-GB"/>
+        </w:rPr>
+        <w:t>+</w:t>
+      </w:r>
+      <w:r>
+        <w:rPr>
+          <w:lang w:val="en-GB"/>
+        </w:rPr>
+        <w:t xml:space="preserve"> </w:t>
+      </w:r>
+      <w:r>
+        <w:rPr>
+          <w:lang w:val="en-GB"/>
+        </w:rPr>
+        <w:t xml:space="preserve">grating allowing short periods were multiple wavelengths are </w:t>
+      </w:r>
+      <w:r>
+        <w:rPr>
+          <w:lang w:val="en-GB"/>
+        </w:rPr>
+        <w:t>supported [</w:t>
+      </w:r>
+      <w:r>
+        <w:rPr>
+          <w:lang w:val="en-GB"/>
+        </w:rPr>
+        <w:t xml:space="preserve">source: Adonis]. Mode-hopping is also caused by random </w:t>
+      </w:r>
+      <w:r>
+        <w:rPr>
+          <w:lang w:val="en-GB"/>
+        </w:rPr>
+        <w:t>gas</w:t>
+      </w:r>
       <w:r>
         <w:rPr>
           <w:lang w:val="en-GB"/>
@@ -436,18 +526,50 @@
           <w:lang w:val="en-GB"/>
         </w:rPr>
       </w:pPr>
-    </w:p>
-    <w:p>
-      <w:pPr>
-        <w:rPr>
-          <w:lang w:val="en-GB"/>
-        </w:rPr>
-      </w:pPr>
-      <w:r>
-        <w:rPr>
-          <w:lang w:val="en-GB"/>
-        </w:rPr>
+      <w:r>
+        <w:rPr>
+          <w:lang w:val="en-GB"/>
+        </w:rPr>
+        <w:t>In order to achieve higher</w:t>
+      </w:r>
+      <w:r>
+        <w:rPr>
+          <w:lang w:val="en-GB"/>
+        </w:rPr>
+        <w:t xml:space="preserve"> accuracy with the QCL setup the intensity fluctuations should be minimized. The main cause X could be replaced by …. The wavenumber shifting and stretching caused by the hysteresis of the piëzo can be </w:t>
+      </w:r>
+      <w:r>
+        <w:rPr>
+          <w:lang w:val="en-GB"/>
+        </w:rPr>
+        <w:t>fixed using a similar method as for the wavenumber calibration.</w:t>
+      </w:r>
+    </w:p>
+    <w:p>
+      <w:pPr>
+        <w:rPr>
+          <w:lang w:val="en-GB"/>
+        </w:rPr>
+      </w:pPr>
+    </w:p>
+    <w:p>
+      <w:pPr>
+        <w:rPr>
+          <w:lang w:val="en-GB"/>
+        </w:rPr>
+      </w:pPr>
+      <w:r>
+        <w:rPr>
+          <w:lang w:val="en-GB"/>
+        </w:rPr>
+        <w:lastRenderedPageBreak/>
         <w:t>Optional</w:t>
+      </w:r>
+      <w:r>
+        <w:rPr>
+          <w:lang w:val="en-GB"/>
+        </w:rPr>
+        <w:t>/what else was done during this project</w:t>
       </w:r>
     </w:p>
     <w:p>
@@ -462,6 +584,81 @@
         </w:rPr>
         <w:tab/>
         <w:t>Get NEC as in Florian’s paper</w:t>
+      </w:r>
+    </w:p>
+    <w:p>
+      <w:pPr>
+        <w:rPr>
+          <w:lang w:val="en-GB"/>
+        </w:rPr>
+      </w:pPr>
+      <w:r>
+        <w:rPr>
+          <w:lang w:val="en-GB"/>
+        </w:rPr>
+        <w:tab/>
+        <w:t>CO2H2O concentration determination</w:t>
+      </w:r>
+    </w:p>
+    <w:p>
+      <w:pPr>
+        <w:rPr>
+          <w:lang w:val="en-GB"/>
+        </w:rPr>
+      </w:pPr>
+      <w:r>
+        <w:rPr>
+          <w:lang w:val="en-GB"/>
+        </w:rPr>
+        <w:tab/>
+        <w:t>Acetone concentration determination (Done by Adonis, not me)</w:t>
+      </w:r>
+    </w:p>
+    <w:p>
+      <w:pPr>
+        <w:rPr>
+          <w:lang w:val="en-GB"/>
+        </w:rPr>
+      </w:pPr>
+      <w:r>
+        <w:rPr>
+          <w:lang w:val="en-GB"/>
+        </w:rPr>
+        <w:tab/>
+      </w:r>
+      <w:r>
+        <w:rPr>
+          <w:lang w:val="en-GB"/>
+        </w:rPr>
+        <w:t xml:space="preserve">Learned R: reading and editing of Erasmus people their </w:t>
+      </w:r>
+      <w:proofErr w:type="spellStart"/>
+      <w:r>
+        <w:rPr>
+          <w:lang w:val="en-GB"/>
+        </w:rPr>
+        <w:t>exhaled.r</w:t>
+      </w:r>
+      <w:proofErr w:type="spellEnd"/>
+      <w:r>
+        <w:rPr>
+          <w:lang w:val="en-GB"/>
+        </w:rPr>
+        <w:t xml:space="preserve"> script</w:t>
+      </w:r>
+    </w:p>
+    <w:p>
+      <w:pPr>
+        <w:rPr>
+          <w:lang w:val="en-GB"/>
+        </w:rPr>
+      </w:pPr>
+      <w:r>
+        <w:rPr>
+          <w:lang w:val="en-GB"/>
+        </w:rPr>
+        <w:tab/>
+        <w:t>Learned Python: used for machine learning data ordering and CO2 removal script</w:t>
       </w:r>
     </w:p>
     <w:sectPr>

</xml_diff>

<commit_message>
Finished part on p-values and analysis and constructing the list of molecules. Next up: finding the concentration.
</commit_message>
<xml_diff>
--- a/Cascading thesis/Presentation/Halfway presentation outline.docx
+++ b/Cascading thesis/Presentation/Halfway presentation outline.docx
@@ -187,431 +187,478 @@
         </w:rPr>
         <w:t>H2O &amp; CO2 calibration</w:t>
       </w:r>
+    </w:p>
+    <w:p>
+      <w:pPr>
+        <w:rPr>
+          <w:b/>
+          <w:lang w:val="en-GB"/>
+        </w:rPr>
+      </w:pPr>
+      <w:r>
+        <w:rPr>
+          <w:b/>
+          <w:lang w:val="en-GB"/>
+        </w:rPr>
+        <w:t xml:space="preserve">Concentration and </w:t>
+      </w:r>
+      <w:r>
+        <w:rPr>
+          <w:b/>
+          <w:lang w:val="en-GB"/>
+        </w:rPr>
+        <w:t>compound determination</w:t>
+      </w:r>
+    </w:p>
+    <w:p>
+      <w:pPr>
+        <w:ind w:left="720"/>
+        <w:rPr>
+          <w:lang w:val="en-GB"/>
+        </w:rPr>
+      </w:pPr>
+      <w:r>
+        <w:rPr>
+          <w:lang w:val="en-GB"/>
+        </w:rPr>
+        <w:t>Acetone and other molecules determination</w:t>
+      </w:r>
+      <w:r>
+        <w:rPr>
+          <w:lang w:val="en-GB"/>
+        </w:rPr>
+        <w:t xml:space="preserve"> </w:t>
+      </w:r>
+    </w:p>
+    <w:p>
+      <w:pPr>
+        <w:ind w:left="720"/>
+        <w:rPr>
+          <w:strike/>
+          <w:lang w:val="en-GB"/>
+        </w:rPr>
+      </w:pPr>
+      <w:r>
+        <w:rPr>
+          <w:strike/>
+          <w:lang w:val="en-GB"/>
+        </w:rPr>
+        <w:t>Finding p-values</w:t>
+      </w:r>
+      <w:r>
+        <w:rPr>
+          <w:strike/>
+          <w:lang w:val="en-GB"/>
+        </w:rPr>
+        <w:t xml:space="preserve"> + Explanation of p-values</w:t>
+      </w:r>
+    </w:p>
+    <w:p>
+      <w:pPr>
+        <w:ind w:left="720"/>
+        <w:rPr>
+          <w:strike/>
+          <w:lang w:val="en-GB"/>
+        </w:rPr>
+      </w:pPr>
+      <w:r>
+        <w:rPr>
+          <w:strike/>
+          <w:lang w:val="en-GB"/>
+        </w:rPr>
+        <w:t>Determine compounds with high intensity in regions of low p value</w:t>
+      </w:r>
+    </w:p>
+    <w:p>
+      <w:pPr>
+        <w:ind w:left="720"/>
+        <w:rPr>
+          <w:lang w:val="en-GB"/>
+        </w:rPr>
+      </w:pPr>
+      <w:r>
+        <w:rPr>
+          <w:lang w:val="en-GB"/>
+        </w:rPr>
+        <w:t>Determine compounds without need for p-values (and explain pros/cons)</w:t>
+      </w:r>
+    </w:p>
+    <w:p>
+      <w:pPr>
+        <w:ind w:left="720"/>
+        <w:rPr>
+          <w:lang w:val="en-GB"/>
+        </w:rPr>
+      </w:pPr>
+      <w:r>
+        <w:rPr>
+          <w:lang w:val="en-GB"/>
+        </w:rPr>
+        <w:t>Remove CO2 in order to better estimate underlying ethyl-alcohol (check Adonis’ Analytical Chemistry paper for theory/understanding)</w:t>
+      </w:r>
+    </w:p>
+    <w:p>
+      <w:pPr>
+        <w:rPr>
+          <w:lang w:val="en-GB"/>
+        </w:rPr>
+      </w:pPr>
+    </w:p>
+    <w:p>
+      <w:pPr>
+        <w:rPr>
+          <w:b/>
+          <w:lang w:val="en-GB"/>
+        </w:rPr>
+      </w:pPr>
+      <w:r>
+        <w:rPr>
+          <w:b/>
+          <w:lang w:val="en-GB"/>
+        </w:rPr>
+        <w:t>Clustering and classification</w:t>
+      </w:r>
+    </w:p>
+    <w:p>
+      <w:pPr>
+        <w:rPr>
+          <w:lang w:val="en-GB"/>
+        </w:rPr>
+      </w:pPr>
+      <w:r>
+        <w:rPr>
+          <w:lang w:val="en-GB"/>
+        </w:rPr>
+        <w:tab/>
+        <w:t>Got 80% accuracy on sorting healthy vs. asthmatic using SVM</w:t>
+      </w:r>
+    </w:p>
+    <w:p>
+      <w:pPr>
+        <w:rPr>
+          <w:lang w:val="en-GB"/>
+        </w:rPr>
+      </w:pPr>
+    </w:p>
+    <w:p>
+      <w:pPr>
+        <w:rPr>
+          <w:b/>
+          <w:lang w:val="en-GB"/>
+        </w:rPr>
+      </w:pPr>
+      <w:r>
+        <w:rPr>
+          <w:b/>
+          <w:lang w:val="en-GB"/>
+        </w:rPr>
+        <w:t xml:space="preserve">Discussion </w:t>
+      </w:r>
+    </w:p>
+    <w:p>
+      <w:pPr>
+        <w:rPr>
+          <w:lang w:val="en-GB"/>
+        </w:rPr>
+      </w:pPr>
+      <w:r>
+        <w:rPr>
+          <w:lang w:val="en-GB"/>
+        </w:rPr>
+        <w:tab/>
+        <w:t xml:space="preserve">Cause of noise (in rawest signal): Thermal fluctuations expand laser </w:t>
+      </w:r>
+      <w:proofErr w:type="gramStart"/>
+      <w:r>
+        <w:rPr>
+          <w:lang w:val="en-GB"/>
+        </w:rPr>
+        <w:t>box</w:t>
+      </w:r>
+      <w:r>
+        <w:rPr>
+          <w:lang w:val="en-GB"/>
+        </w:rPr>
+        <w:t>(</w:t>
+      </w:r>
+      <w:proofErr w:type="gramEnd"/>
+      <w:r>
+        <w:rPr>
+          <w:lang w:val="en-GB"/>
+        </w:rPr>
+        <w:t>, causing different wavelengths to be stable an</w:t>
+      </w:r>
+      <w:r>
+        <w:rPr>
+          <w:lang w:val="en-GB"/>
+        </w:rPr>
+        <w:t>d emitted, seen in the signal as intensity fluctuations</w:t>
+      </w:r>
+      <w:r>
+        <w:rPr>
+          <w:lang w:val="en-GB"/>
+        </w:rPr>
+        <w:t>?</w:t>
+      </w:r>
+      <w:r>
+        <w:rPr>
+          <w:lang w:val="en-GB"/>
+        </w:rPr>
+        <w:t xml:space="preserve"> [</w:t>
+      </w:r>
+      <w:proofErr w:type="gramStart"/>
+      <w:r>
+        <w:rPr>
+          <w:lang w:val="en-GB"/>
+        </w:rPr>
+        <w:t>source</w:t>
+      </w:r>
+      <w:proofErr w:type="gramEnd"/>
+      <w:r>
+        <w:rPr>
+          <w:lang w:val="en-GB"/>
+        </w:rPr>
+        <w:t>: Adonis])</w:t>
+      </w:r>
+      <w:r>
+        <w:rPr>
+          <w:lang w:val="en-GB"/>
+        </w:rPr>
+        <w:t>. Piëzo</w:t>
+      </w:r>
+      <w:r>
+        <w:rPr>
+          <w:lang w:val="en-GB"/>
+        </w:rPr>
+        <w:t xml:space="preserve"> hysteresis causes wavenumber</w:t>
+      </w:r>
+      <w:r>
+        <w:rPr>
+          <w:lang w:val="en-GB"/>
+        </w:rPr>
+        <w:t xml:space="preserve"> (horizontal)</w:t>
+      </w:r>
+      <w:r>
+        <w:rPr>
+          <w:lang w:val="en-GB"/>
+        </w:rPr>
+        <w:t xml:space="preserve"> shift</w:t>
+      </w:r>
+      <w:r>
+        <w:rPr>
+          <w:lang w:val="en-GB"/>
+        </w:rPr>
+        <w:t xml:space="preserve"> and stretch</w:t>
+      </w:r>
+      <w:r>
+        <w:rPr>
+          <w:lang w:val="en-GB"/>
+        </w:rPr>
+        <w:t>.</w:t>
+      </w:r>
+      <w:r>
+        <w:rPr>
+          <w:lang w:val="en-GB"/>
+        </w:rPr>
+        <w:t xml:space="preserve"> Mode-hopping is caused by p</w:t>
+      </w:r>
+      <w:r>
+        <w:rPr>
+          <w:lang w:val="en-GB"/>
+        </w:rPr>
+        <w:t>iëzo</w:t>
+      </w:r>
+      <w:r>
+        <w:rPr>
+          <w:lang w:val="en-GB"/>
+        </w:rPr>
+        <w:t xml:space="preserve"> </w:t>
+      </w:r>
+      <w:r>
+        <w:rPr>
+          <w:lang w:val="en-GB"/>
+        </w:rPr>
+        <w:t>+</w:t>
+      </w:r>
+      <w:r>
+        <w:rPr>
+          <w:lang w:val="en-GB"/>
+        </w:rPr>
+        <w:t xml:space="preserve"> </w:t>
+      </w:r>
+      <w:r>
+        <w:rPr>
+          <w:lang w:val="en-GB"/>
+        </w:rPr>
+        <w:t xml:space="preserve">grating allowing short periods were multiple wavelengths are </w:t>
+      </w:r>
+      <w:r>
+        <w:rPr>
+          <w:lang w:val="en-GB"/>
+        </w:rPr>
+        <w:t>supported [</w:t>
+      </w:r>
+      <w:r>
+        <w:rPr>
+          <w:lang w:val="en-GB"/>
+        </w:rPr>
+        <w:t xml:space="preserve">source: Adonis]. Mode-hopping is also caused by random </w:t>
+      </w:r>
+      <w:r>
+        <w:rPr>
+          <w:lang w:val="en-GB"/>
+        </w:rPr>
+        <w:t>gas</w:t>
+      </w:r>
+      <w:r>
+        <w:rPr>
+          <w:lang w:val="en-GB"/>
+        </w:rPr>
+        <w:t xml:space="preserve"> fluctuations?</w:t>
+      </w:r>
+    </w:p>
+    <w:p>
+      <w:pPr>
+        <w:rPr>
+          <w:lang w:val="en-GB"/>
+        </w:rPr>
+      </w:pPr>
+      <w:r>
+        <w:rPr>
+          <w:lang w:val="en-GB"/>
+        </w:rPr>
+        <w:t>In order to achieve higher</w:t>
+      </w:r>
+      <w:r>
+        <w:rPr>
+          <w:lang w:val="en-GB"/>
+        </w:rPr>
+        <w:t xml:space="preserve"> accuracy with the QCL setup the intensity fluctuations should be minimized. The main cause X could be replaced by …. The wavenumber shifting and stretching caused by the hysteresis of the piëzo can be </w:t>
+      </w:r>
+      <w:r>
+        <w:rPr>
+          <w:lang w:val="en-GB"/>
+        </w:rPr>
+        <w:t>fixed using a similar method as for the wavenumber calibration.</w:t>
+      </w:r>
+    </w:p>
+    <w:p>
+      <w:pPr>
+        <w:rPr>
+          <w:lang w:val="en-GB"/>
+        </w:rPr>
+      </w:pPr>
+    </w:p>
+    <w:p>
+      <w:pPr>
+        <w:rPr>
+          <w:lang w:val="en-GB"/>
+        </w:rPr>
+      </w:pPr>
+      <w:r>
+        <w:rPr>
+          <w:lang w:val="en-GB"/>
+        </w:rPr>
+        <w:lastRenderedPageBreak/>
+        <w:t>Optional</w:t>
+      </w:r>
+      <w:r>
+        <w:rPr>
+          <w:lang w:val="en-GB"/>
+        </w:rPr>
+        <w:t>/what else was done during this project</w:t>
+      </w:r>
+    </w:p>
+    <w:p>
+      <w:pPr>
+        <w:rPr>
+          <w:lang w:val="en-GB"/>
+        </w:rPr>
+      </w:pPr>
+      <w:r>
+        <w:rPr>
+          <w:lang w:val="en-GB"/>
+        </w:rPr>
+        <w:tab/>
+        <w:t>Get NEC as in Florian’s paper</w:t>
+      </w:r>
+    </w:p>
+    <w:p>
+      <w:pPr>
+        <w:rPr>
+          <w:lang w:val="en-GB"/>
+        </w:rPr>
+      </w:pPr>
+      <w:r>
+        <w:rPr>
+          <w:lang w:val="en-GB"/>
+        </w:rPr>
+        <w:tab/>
+        <w:t>CO2H2O concentration determination</w:t>
+      </w:r>
+    </w:p>
+    <w:p>
+      <w:pPr>
+        <w:rPr>
+          <w:lang w:val="en-GB"/>
+        </w:rPr>
+      </w:pPr>
+      <w:r>
+        <w:rPr>
+          <w:lang w:val="en-GB"/>
+        </w:rPr>
+        <w:tab/>
+        <w:t>Acetone concentration determination (Done by Adonis, not me)</w:t>
+      </w:r>
+    </w:p>
+    <w:p>
+      <w:pPr>
+        <w:ind w:left="720"/>
+        <w:rPr>
+          <w:lang w:val="en-GB"/>
+        </w:rPr>
+      </w:pPr>
+      <w:r>
+        <w:rPr>
+          <w:lang w:val="en-GB"/>
+        </w:rPr>
+        <w:t xml:space="preserve">Helped Adonis filter molecules from organic molecule paper: </w:t>
+      </w:r>
+      <w:proofErr w:type="spellStart"/>
+      <w:r>
+        <w:rPr>
+          <w:lang w:val="en-GB"/>
+        </w:rPr>
+        <w:t>Compound_filter.m</w:t>
+      </w:r>
+      <w:proofErr w:type="spellEnd"/>
+      <w:r>
+        <w:rPr>
+          <w:lang w:val="en-GB"/>
+        </w:rPr>
+        <w:t xml:space="preserve"> was </w:t>
+      </w:r>
       <w:bookmarkStart w:id="0" w:name="_GoBack"/>
       <w:bookmarkEnd w:id="0"/>
-    </w:p>
-    <w:p>
-      <w:pPr>
-        <w:rPr>
-          <w:b/>
-          <w:lang w:val="en-GB"/>
-        </w:rPr>
-      </w:pPr>
-      <w:r>
-        <w:rPr>
-          <w:b/>
-          <w:lang w:val="en-GB"/>
-        </w:rPr>
-        <w:t xml:space="preserve">Concentration and </w:t>
-      </w:r>
-      <w:r>
-        <w:rPr>
-          <w:b/>
-          <w:lang w:val="en-GB"/>
-        </w:rPr>
-        <w:t>compound determination</w:t>
-      </w:r>
-    </w:p>
-    <w:p>
-      <w:pPr>
-        <w:ind w:left="720"/>
-        <w:rPr>
-          <w:lang w:val="en-GB"/>
-        </w:rPr>
-      </w:pPr>
-      <w:r>
-        <w:rPr>
-          <w:lang w:val="en-GB"/>
-        </w:rPr>
-        <w:t>Acetone and other molecules determination</w:t>
-      </w:r>
-      <w:r>
-        <w:rPr>
-          <w:lang w:val="en-GB"/>
-        </w:rPr>
-        <w:t xml:space="preserve"> </w:t>
-      </w:r>
-    </w:p>
-    <w:p>
-      <w:pPr>
-        <w:ind w:left="720"/>
-        <w:rPr>
-          <w:lang w:val="en-GB"/>
-        </w:rPr>
-      </w:pPr>
-      <w:r>
-        <w:rPr>
-          <w:lang w:val="en-GB"/>
-        </w:rPr>
-        <w:t>Finding p-values</w:t>
-      </w:r>
-      <w:r>
-        <w:rPr>
-          <w:lang w:val="en-GB"/>
-        </w:rPr>
-        <w:t xml:space="preserve"> + </w:t>
-      </w:r>
-      <w:r>
-        <w:rPr>
-          <w:lang w:val="en-GB"/>
-        </w:rPr>
-        <w:t>Explanation of p-values</w:t>
-      </w:r>
-    </w:p>
-    <w:p>
-      <w:pPr>
-        <w:ind w:left="720"/>
-        <w:rPr>
-          <w:lang w:val="en-GB"/>
-        </w:rPr>
-      </w:pPr>
-      <w:r>
-        <w:rPr>
-          <w:lang w:val="en-GB"/>
-        </w:rPr>
-        <w:t>Determine compounds with high intensity in regions of low p value</w:t>
-      </w:r>
-    </w:p>
-    <w:p>
-      <w:pPr>
-        <w:ind w:left="720"/>
-        <w:rPr>
-          <w:lang w:val="en-GB"/>
-        </w:rPr>
-      </w:pPr>
-      <w:r>
-        <w:rPr>
-          <w:lang w:val="en-GB"/>
-        </w:rPr>
-        <w:t>Determine compounds without need for p-values (and explain pros/cons)</w:t>
-      </w:r>
-    </w:p>
-    <w:p>
-      <w:pPr>
-        <w:ind w:left="720"/>
-        <w:rPr>
-          <w:lang w:val="en-GB"/>
-        </w:rPr>
-      </w:pPr>
-      <w:r>
-        <w:rPr>
-          <w:lang w:val="en-GB"/>
-        </w:rPr>
-        <w:t>Remove CO2 in order to better estimate underlying ethyl-alcohol (check Adonis’ Analytical Chemistry paper for theory/understanding)</w:t>
-      </w:r>
-    </w:p>
-    <w:p>
-      <w:pPr>
-        <w:rPr>
-          <w:lang w:val="en-GB"/>
-        </w:rPr>
-      </w:pPr>
-    </w:p>
-    <w:p>
-      <w:pPr>
-        <w:rPr>
-          <w:b/>
-          <w:lang w:val="en-GB"/>
-        </w:rPr>
-      </w:pPr>
-      <w:r>
-        <w:rPr>
-          <w:b/>
-          <w:lang w:val="en-GB"/>
-        </w:rPr>
-        <w:t>Clustering and classification</w:t>
-      </w:r>
-    </w:p>
-    <w:p>
-      <w:pPr>
-        <w:rPr>
-          <w:lang w:val="en-GB"/>
-        </w:rPr>
-      </w:pPr>
-      <w:r>
-        <w:rPr>
-          <w:lang w:val="en-GB"/>
-        </w:rPr>
-        <w:tab/>
-        <w:t>Got 80% accuracy on sorting healthy vs. asthmatic using SVM</w:t>
-      </w:r>
-    </w:p>
-    <w:p>
-      <w:pPr>
-        <w:rPr>
-          <w:lang w:val="en-GB"/>
-        </w:rPr>
-      </w:pPr>
-    </w:p>
-    <w:p>
-      <w:pPr>
-        <w:rPr>
-          <w:b/>
-          <w:lang w:val="en-GB"/>
-        </w:rPr>
-      </w:pPr>
-      <w:r>
-        <w:rPr>
-          <w:b/>
-          <w:lang w:val="en-GB"/>
-        </w:rPr>
-        <w:t xml:space="preserve">Discussion </w:t>
-      </w:r>
-    </w:p>
-    <w:p>
-      <w:pPr>
-        <w:rPr>
-          <w:lang w:val="en-GB"/>
-        </w:rPr>
-      </w:pPr>
-      <w:r>
-        <w:rPr>
-          <w:lang w:val="en-GB"/>
-        </w:rPr>
-        <w:tab/>
-        <w:t xml:space="preserve">Cause of noise (in rawest signal): Thermal fluctuations expand laser </w:t>
-      </w:r>
-      <w:proofErr w:type="gramStart"/>
-      <w:r>
-        <w:rPr>
-          <w:lang w:val="en-GB"/>
-        </w:rPr>
-        <w:t>box</w:t>
-      </w:r>
-      <w:r>
-        <w:rPr>
-          <w:lang w:val="en-GB"/>
-        </w:rPr>
-        <w:t>(</w:t>
-      </w:r>
-      <w:proofErr w:type="gramEnd"/>
-      <w:r>
-        <w:rPr>
-          <w:lang w:val="en-GB"/>
-        </w:rPr>
-        <w:t>, causing different wavelengths to be stable an</w:t>
-      </w:r>
-      <w:r>
-        <w:rPr>
-          <w:lang w:val="en-GB"/>
-        </w:rPr>
-        <w:t>d emitted, seen in the signal as intensity fluctuations</w:t>
-      </w:r>
-      <w:r>
-        <w:rPr>
-          <w:lang w:val="en-GB"/>
-        </w:rPr>
-        <w:t>?</w:t>
-      </w:r>
-      <w:r>
-        <w:rPr>
-          <w:lang w:val="en-GB"/>
-        </w:rPr>
-        <w:t xml:space="preserve"> [</w:t>
-      </w:r>
-      <w:proofErr w:type="gramStart"/>
-      <w:r>
-        <w:rPr>
-          <w:lang w:val="en-GB"/>
-        </w:rPr>
-        <w:t>source</w:t>
-      </w:r>
-      <w:proofErr w:type="gramEnd"/>
-      <w:r>
-        <w:rPr>
-          <w:lang w:val="en-GB"/>
-        </w:rPr>
-        <w:t>: Adonis])</w:t>
-      </w:r>
-      <w:r>
-        <w:rPr>
-          <w:lang w:val="en-GB"/>
-        </w:rPr>
-        <w:t>. Piëzo</w:t>
-      </w:r>
-      <w:r>
-        <w:rPr>
-          <w:lang w:val="en-GB"/>
-        </w:rPr>
-        <w:t xml:space="preserve"> hysteresis causes wavenumber</w:t>
-      </w:r>
-      <w:r>
-        <w:rPr>
-          <w:lang w:val="en-GB"/>
-        </w:rPr>
-        <w:t xml:space="preserve"> (horizontal)</w:t>
-      </w:r>
-      <w:r>
-        <w:rPr>
-          <w:lang w:val="en-GB"/>
-        </w:rPr>
-        <w:t xml:space="preserve"> shift</w:t>
-      </w:r>
-      <w:r>
-        <w:rPr>
-          <w:lang w:val="en-GB"/>
-        </w:rPr>
-        <w:t xml:space="preserve"> and stretch</w:t>
-      </w:r>
-      <w:r>
-        <w:rPr>
-          <w:lang w:val="en-GB"/>
-        </w:rPr>
-        <w:t>.</w:t>
-      </w:r>
-      <w:r>
-        <w:rPr>
-          <w:lang w:val="en-GB"/>
-        </w:rPr>
-        <w:t xml:space="preserve"> Mode-hopping is caused by p</w:t>
-      </w:r>
-      <w:r>
-        <w:rPr>
-          <w:lang w:val="en-GB"/>
-        </w:rPr>
-        <w:t>iëzo</w:t>
-      </w:r>
-      <w:r>
-        <w:rPr>
-          <w:lang w:val="en-GB"/>
-        </w:rPr>
-        <w:t xml:space="preserve"> </w:t>
-      </w:r>
-      <w:r>
-        <w:rPr>
-          <w:lang w:val="en-GB"/>
-        </w:rPr>
-        <w:t>+</w:t>
-      </w:r>
-      <w:r>
-        <w:rPr>
-          <w:lang w:val="en-GB"/>
-        </w:rPr>
-        <w:t xml:space="preserve"> </w:t>
-      </w:r>
-      <w:r>
-        <w:rPr>
-          <w:lang w:val="en-GB"/>
-        </w:rPr>
-        <w:t xml:space="preserve">grating allowing short periods were multiple wavelengths are </w:t>
-      </w:r>
-      <w:r>
-        <w:rPr>
-          <w:lang w:val="en-GB"/>
-        </w:rPr>
-        <w:t>supported [</w:t>
-      </w:r>
-      <w:r>
-        <w:rPr>
-          <w:lang w:val="en-GB"/>
-        </w:rPr>
-        <w:t xml:space="preserve">source: Adonis]. Mode-hopping is also caused by random </w:t>
-      </w:r>
-      <w:r>
-        <w:rPr>
-          <w:lang w:val="en-GB"/>
-        </w:rPr>
-        <w:t>gas</w:t>
-      </w:r>
-      <w:r>
-        <w:rPr>
-          <w:lang w:val="en-GB"/>
-        </w:rPr>
-        <w:t xml:space="preserve"> fluctuations?</w:t>
-      </w:r>
-    </w:p>
-    <w:p>
-      <w:pPr>
-        <w:rPr>
-          <w:lang w:val="en-GB"/>
-        </w:rPr>
-      </w:pPr>
-      <w:r>
-        <w:rPr>
-          <w:lang w:val="en-GB"/>
-        </w:rPr>
-        <w:t>In order to achieve higher</w:t>
-      </w:r>
-      <w:r>
-        <w:rPr>
-          <w:lang w:val="en-GB"/>
-        </w:rPr>
-        <w:t xml:space="preserve"> accuracy with the QCL setup the intensity fluctuations should be minimized. The main cause X could be replaced by …. The wavenumber shifting and stretching caused by the hysteresis of the piëzo can be </w:t>
-      </w:r>
-      <w:r>
-        <w:rPr>
-          <w:lang w:val="en-GB"/>
-        </w:rPr>
-        <w:t>fixed using a similar method as for the wavenumber calibration.</w:t>
-      </w:r>
-    </w:p>
-    <w:p>
-      <w:pPr>
-        <w:rPr>
-          <w:lang w:val="en-GB"/>
-        </w:rPr>
-      </w:pPr>
-    </w:p>
-    <w:p>
-      <w:pPr>
-        <w:rPr>
-          <w:lang w:val="en-GB"/>
-        </w:rPr>
-      </w:pPr>
-      <w:r>
-        <w:rPr>
-          <w:lang w:val="en-GB"/>
-        </w:rPr>
-        <w:lastRenderedPageBreak/>
-        <w:t>Optional</w:t>
-      </w:r>
-      <w:r>
-        <w:rPr>
-          <w:lang w:val="en-GB"/>
-        </w:rPr>
-        <w:t>/what else was done during this project</w:t>
-      </w:r>
-    </w:p>
-    <w:p>
-      <w:pPr>
-        <w:rPr>
-          <w:lang w:val="en-GB"/>
-        </w:rPr>
-      </w:pPr>
-      <w:r>
-        <w:rPr>
-          <w:lang w:val="en-GB"/>
-        </w:rPr>
-        <w:tab/>
-        <w:t>Get NEC as in Florian’s paper</w:t>
-      </w:r>
-    </w:p>
-    <w:p>
-      <w:pPr>
-        <w:rPr>
-          <w:lang w:val="en-GB"/>
-        </w:rPr>
-      </w:pPr>
-      <w:r>
-        <w:rPr>
-          <w:lang w:val="en-GB"/>
-        </w:rPr>
-        <w:tab/>
-        <w:t>CO2H2O concentration determination</w:t>
-      </w:r>
-    </w:p>
-    <w:p>
-      <w:pPr>
-        <w:rPr>
-          <w:lang w:val="en-GB"/>
-        </w:rPr>
-      </w:pPr>
-      <w:r>
-        <w:rPr>
-          <w:lang w:val="en-GB"/>
-        </w:rPr>
-        <w:tab/>
-        <w:t>Acetone concentration determination (Done by Adonis, not me)</w:t>
+      <w:r>
+        <w:rPr>
+          <w:lang w:val="en-GB"/>
+        </w:rPr>
+        <w:t xml:space="preserve">used to find which of 199 molecules of paper found by </w:t>
+      </w:r>
+      <w:proofErr w:type="spellStart"/>
+      <w:r>
+        <w:rPr>
+          <w:lang w:val="en-GB"/>
+        </w:rPr>
+        <w:t>adonis</w:t>
+      </w:r>
+      <w:proofErr w:type="spellEnd"/>
+      <w:r>
+        <w:rPr>
+          <w:lang w:val="en-GB"/>
+        </w:rPr>
+        <w:t xml:space="preserve"> has absorption in the 1020-1100 cm-1 wavenumber region. These were 69 molecules. Can be found in email correspondence of 26/11/2014 “I'm working from home.” What was done with these molecules eventually? Used as standard molecules, or added to large collection of 456 molecules?</w:t>
       </w:r>
     </w:p>
     <w:p>

</xml_diff>

<commit_message>
Wrote method on concentration determination, and expanded upon the to do list in the presentation outline. Also moved files around to get them structure similar to the chapter planning.
</commit_message>
<xml_diff>
--- a/Cascading thesis/Presentation/Halfway presentation outline.docx
+++ b/Cascading thesis/Presentation/Halfway presentation outline.docx
@@ -21,17 +21,8 @@
           <w:b/>
           <w:lang w:val="en-GB"/>
         </w:rPr>
-        <w:t xml:space="preserve"> and </w:t>
-      </w:r>
-      <w:proofErr w:type="spellStart"/>
-      <w:r>
-        <w:rPr>
-          <w:b/>
-          <w:lang w:val="en-GB"/>
-        </w:rPr>
-        <w:t>chemometrics</w:t>
-      </w:r>
-      <w:proofErr w:type="spellEnd"/>
+        <w:t xml:space="preserve"> and chemometrics</w:t>
+      </w:r>
     </w:p>
     <w:p>
       <w:pPr>
@@ -68,21 +59,19 @@
         <w:rPr>
           <w:lang w:val="en-GB"/>
         </w:rPr>
-        <w:t xml:space="preserve">Describe system </w:t>
-      </w:r>
-      <w:proofErr w:type="spellStart"/>
-      <w:r>
-        <w:rPr>
-          <w:lang w:val="en-GB"/>
-        </w:rPr>
-        <w:t>a.d.h.v</w:t>
-      </w:r>
-      <w:proofErr w:type="spellEnd"/>
-      <w:r>
-        <w:rPr>
-          <w:lang w:val="en-GB"/>
-        </w:rPr>
-        <w:t>. figure</w:t>
+        <w:t>Describe system</w:t>
+      </w:r>
+      <w:r>
+        <w:rPr>
+          <w:lang w:val="en-GB"/>
+        </w:rPr>
+        <w:t xml:space="preserve"> on the basis of</w:t>
+      </w:r>
+      <w:r>
+        <w:rPr>
+          <w:lang w:val="en-GB"/>
+        </w:rPr>
+        <w:t xml:space="preserve"> figure</w:t>
       </w:r>
     </w:p>
     <w:p>
@@ -229,6 +218,12 @@
         </w:rPr>
         <w:t xml:space="preserve"> </w:t>
       </w:r>
+      <w:r>
+        <w:rPr>
+          <w:lang w:val="en-GB"/>
+        </w:rPr>
+        <w:t>(what?)</w:t>
+      </w:r>
     </w:p>
     <w:p>
       <w:pPr>
@@ -273,14 +268,30 @@
       <w:pPr>
         <w:ind w:left="720"/>
         <w:rPr>
-          <w:lang w:val="en-GB"/>
-        </w:rPr>
-      </w:pPr>
-      <w:r>
-        <w:rPr>
+          <w:strike/>
+          <w:lang w:val="en-GB"/>
+        </w:rPr>
+      </w:pPr>
+      <w:r>
+        <w:rPr>
+          <w:strike/>
           <w:lang w:val="en-GB"/>
         </w:rPr>
         <w:t>Determine compounds without need for p-values (and explain pros/cons)</w:t>
+      </w:r>
+    </w:p>
+    <w:p>
+      <w:pPr>
+        <w:ind w:left="720"/>
+        <w:rPr>
+          <w:lang w:val="en-GB"/>
+        </w:rPr>
+      </w:pPr>
+      <w:r>
+        <w:rPr>
+          <w:lang w:val="en-GB"/>
+        </w:rPr>
+        <w:t>Determine concentration from compounds</w:t>
       </w:r>
     </w:p>
     <w:p>
@@ -336,6 +347,320 @@
     <w:p>
       <w:pPr>
         <w:rPr>
+          <w:b/>
+          <w:lang w:val="en-GB"/>
+        </w:rPr>
+      </w:pPr>
+      <w:r>
+        <w:rPr>
+          <w:b/>
+          <w:lang w:val="en-GB"/>
+        </w:rPr>
+        <w:t>Appendix</w:t>
+      </w:r>
+    </w:p>
+    <w:p>
+      <w:pPr>
+        <w:rPr>
+          <w:lang w:val="en-GB"/>
+        </w:rPr>
+      </w:pPr>
+      <w:r>
+        <w:rPr>
+          <w:b/>
+          <w:lang w:val="en-GB"/>
+        </w:rPr>
+        <w:tab/>
+      </w:r>
+      <w:r>
+        <w:rPr>
+          <w:lang w:val="en-GB"/>
+        </w:rPr>
+        <w:t>List of molecules: Standard, chosen by p-</w:t>
+      </w:r>
+      <w:r>
+        <w:rPr>
+          <w:lang w:val="en-GB"/>
+        </w:rPr>
+        <w:t xml:space="preserve">region, </w:t>
+      </w:r>
+      <w:r>
+        <w:rPr>
+          <w:lang w:val="en-GB"/>
+        </w:rPr>
+        <w:t>total list of all molecules processed</w:t>
+      </w:r>
+      <w:r>
+        <w:rPr>
+          <w:lang w:val="en-GB"/>
+        </w:rPr>
+        <w:t>.</w:t>
+      </w:r>
+    </w:p>
+    <w:p>
+      <w:pPr>
+        <w:rPr>
+          <w:lang w:val="en-GB"/>
+        </w:rPr>
+      </w:pPr>
+      <w:r>
+        <w:rPr>
+          <w:lang w:val="en-GB"/>
+        </w:rPr>
+        <w:tab/>
+      </w:r>
+      <w:r>
+        <w:rPr>
+          <w:lang w:val="en-GB"/>
+        </w:rPr>
+        <w:t xml:space="preserve">Info on the samples processed: </w:t>
+      </w:r>
+      <w:r>
+        <w:rPr>
+          <w:lang w:val="en-GB"/>
+        </w:rPr>
+        <w:t xml:space="preserve"> </w:t>
+      </w:r>
+      <w:r>
+        <w:rPr>
+          <w:lang w:val="en-GB"/>
+        </w:rPr>
+        <w:t>Measurements were taken by [WHO</w:t>
+      </w:r>
+      <w:r>
+        <w:rPr>
+          <w:lang w:val="en-GB"/>
+        </w:rPr>
+        <w:t>M</w:t>
+      </w:r>
+      <w:r>
+        <w:rPr>
+          <w:lang w:val="en-GB"/>
+        </w:rPr>
+        <w:t>?]</w:t>
+      </w:r>
+      <w:r>
+        <w:rPr>
+          <w:lang w:val="en-GB"/>
+        </w:rPr>
+        <w:t xml:space="preserve"> of children in the [SOPHIA KINDERZIEKENHUIS]</w:t>
+      </w:r>
+      <w:r>
+        <w:rPr>
+          <w:lang w:val="en-GB"/>
+        </w:rPr>
+        <w:t xml:space="preserve"> </w:t>
+      </w:r>
+      <w:r>
+        <w:rPr>
+          <w:lang w:val="en-GB"/>
+        </w:rPr>
+        <w:t xml:space="preserve">in ROTTERDAM. </w:t>
+      </w:r>
+      <w:r>
+        <w:rPr>
+          <w:lang w:val="en-GB"/>
+        </w:rPr>
+        <w:t xml:space="preserve">70 </w:t>
+      </w:r>
+      <w:r>
+        <w:rPr>
+          <w:lang w:val="en-GB"/>
+        </w:rPr>
+        <w:t>breath samples</w:t>
+      </w:r>
+      <w:r>
+        <w:rPr>
+          <w:lang w:val="en-GB"/>
+        </w:rPr>
+        <w:t xml:space="preserve"> of healthy children and 70 </w:t>
+      </w:r>
+      <w:r>
+        <w:rPr>
+          <w:lang w:val="en-GB"/>
+        </w:rPr>
+        <w:t>breath samples of asthmatic children were used. Most children had two samples taken which are treated as separate measurements, so the measurements originate from about 70 children total.</w:t>
+      </w:r>
+    </w:p>
+    <w:p>
+      <w:pPr>
+        <w:rPr>
+          <w:lang w:val="en-GB"/>
+        </w:rPr>
+      </w:pPr>
+      <w:r>
+        <w:rPr>
+          <w:lang w:val="en-GB"/>
+        </w:rPr>
+        <w:tab/>
+        <w:t>Data as found in between algorithms such as molecule lists, wavenumber vector range and spacing, and regions of low p-values.</w:t>
+      </w:r>
+      <w:bookmarkStart w:id="0" w:name="_GoBack"/>
+      <w:bookmarkEnd w:id="0"/>
+    </w:p>
+    <w:p>
+      <w:pPr>
+        <w:tabs>
+          <w:tab w:val="left" w:pos="3165"/>
+        </w:tabs>
+        <w:rPr>
+          <w:lang w:val="en-GB"/>
+        </w:rPr>
+      </w:pPr>
+      <w:r>
+        <w:rPr>
+          <w:lang w:val="en-GB"/>
+        </w:rPr>
+        <w:tab/>
+      </w:r>
+    </w:p>
+    <w:p>
+      <w:pPr>
+        <w:rPr>
+          <w:b/>
+          <w:lang w:val="en-GB"/>
+        </w:rPr>
+      </w:pPr>
+      <w:r>
+        <w:rPr>
+          <w:b/>
+          <w:lang w:val="en-GB"/>
+        </w:rPr>
+        <w:lastRenderedPageBreak/>
+        <w:t xml:space="preserve">AT THE END OF EACH PARAGRAPH, ADD A SECTION OF WHAT INPUT IS USED AND WHAT PARAMETERS WERE CHOSEN IN PRACTICE, AND SHOW THE RESULTS. </w:t>
+      </w:r>
+    </w:p>
+    <w:p>
+      <w:pPr>
+        <w:rPr>
+          <w:lang w:val="en-GB"/>
+        </w:rPr>
+      </w:pPr>
+      <w:r>
+        <w:rPr>
+          <w:b/>
+          <w:lang w:val="en-GB"/>
+        </w:rPr>
+        <w:tab/>
+      </w:r>
+      <w:r>
+        <w:rPr>
+          <w:lang w:val="en-GB"/>
+        </w:rPr>
+        <w:t>Every chapter individually readable, also works for consecutive readability</w:t>
+      </w:r>
+      <w:r>
+        <w:rPr>
+          <w:lang w:val="en-GB"/>
+        </w:rPr>
+        <w:t>. Requires page flipping if only results are wanted.</w:t>
+      </w:r>
+    </w:p>
+    <w:p>
+      <w:pPr>
+        <w:rPr>
+          <w:b/>
+          <w:lang w:val="en-GB"/>
+        </w:rPr>
+      </w:pPr>
+      <w:r>
+        <w:rPr>
+          <w:b/>
+          <w:lang w:val="en-GB"/>
+        </w:rPr>
+        <w:t xml:space="preserve">OR SHOULD </w:t>
+      </w:r>
+      <w:r>
+        <w:rPr>
+          <w:b/>
+          <w:lang w:val="en-GB"/>
+        </w:rPr>
+        <w:t>PARAMETERS AND RESULTS</w:t>
+      </w:r>
+      <w:r>
+        <w:rPr>
+          <w:b/>
+          <w:lang w:val="en-GB"/>
+        </w:rPr>
+        <w:t xml:space="preserve"> BE PUT IN A COMPLETE SEPARATE CHAPTER? </w:t>
+      </w:r>
+    </w:p>
+    <w:p>
+      <w:pPr>
+        <w:rPr>
+          <w:lang w:val="en-GB"/>
+        </w:rPr>
+      </w:pPr>
+      <w:r>
+        <w:rPr>
+          <w:b/>
+          <w:lang w:val="en-GB"/>
+        </w:rPr>
+        <w:tab/>
+      </w:r>
+      <w:r>
+        <w:rPr>
+          <w:lang w:val="en-GB"/>
+        </w:rPr>
+        <w:t xml:space="preserve">Actual process more easily available, </w:t>
+      </w:r>
+      <w:r>
+        <w:rPr>
+          <w:lang w:val="en-GB"/>
+        </w:rPr>
+        <w:t>but requires page flipping to relate explanation to process.</w:t>
+      </w:r>
+    </w:p>
+    <w:p>
+      <w:pPr>
+        <w:rPr>
+          <w:b/>
+          <w:lang w:val="en-GB"/>
+        </w:rPr>
+      </w:pPr>
+      <w:r>
+        <w:rPr>
+          <w:b/>
+          <w:lang w:val="en-GB"/>
+        </w:rPr>
+        <w:t xml:space="preserve">OR SHOULD CHOSEN PARAMETERS BE PUT INBETWEEN EXPLANATION? </w:t>
+      </w:r>
+    </w:p>
+    <w:p>
+      <w:pPr>
+        <w:rPr>
+          <w:lang w:val="en-GB"/>
+        </w:rPr>
+      </w:pPr>
+      <w:r>
+        <w:rPr>
+          <w:b/>
+          <w:lang w:val="en-GB"/>
+        </w:rPr>
+        <w:tab/>
+      </w:r>
+      <w:r>
+        <w:rPr>
+          <w:lang w:val="en-GB"/>
+        </w:rPr>
+        <w:t>Makes both explanation of method and of actual process harder to read/less available. Seems to be preferred for specialised papers of short-medium length, only read by</w:t>
+      </w:r>
+      <w:r>
+        <w:rPr>
+          <w:lang w:val="en-GB"/>
+        </w:rPr>
+        <w:t xml:space="preserve"> specialists.</w:t>
+      </w:r>
+      <w:r>
+        <w:rPr>
+          <w:lang w:val="en-GB"/>
+        </w:rPr>
+        <w:t xml:space="preserve"> </w:t>
+      </w:r>
+    </w:p>
+    <w:p>
+      <w:pPr>
+        <w:rPr>
           <w:lang w:val="en-GB"/>
         </w:rPr>
       </w:pPr>
@@ -559,7 +884,6 @@
         <w:rPr>
           <w:lang w:val="en-GB"/>
         </w:rPr>
-        <w:lastRenderedPageBreak/>
         <w:t>Optional</w:t>
       </w:r>
       <w:r>
@@ -636,15 +960,7 @@
         <w:rPr>
           <w:lang w:val="en-GB"/>
         </w:rPr>
-        <w:t xml:space="preserve"> was </w:t>
-      </w:r>
-      <w:bookmarkStart w:id="0" w:name="_GoBack"/>
-      <w:bookmarkEnd w:id="0"/>
-      <w:r>
-        <w:rPr>
-          <w:lang w:val="en-GB"/>
-        </w:rPr>
-        <w:t xml:space="preserve">used to find which of 199 molecules of paper found by </w:t>
+        <w:t xml:space="preserve"> was used to find which of 199 molecules of paper found by </w:t>
       </w:r>
       <w:proofErr w:type="spellStart"/>
       <w:r>
@@ -671,6 +987,7 @@
         <w:rPr>
           <w:lang w:val="en-GB"/>
         </w:rPr>
+        <w:lastRenderedPageBreak/>
         <w:tab/>
       </w:r>
       <w:r>

</xml_diff>

<commit_message>
Introduction to CO2 and H2O calibration, discussion on wavenumber calibration in presentation outline.
</commit_message>
<xml_diff>
--- a/Cascading thesis/Presentation/Halfway presentation outline.docx
+++ b/Cascading thesis/Presentation/Halfway presentation outline.docx
@@ -377,7 +377,21 @@
         <w:rPr>
           <w:lang w:val="en-GB"/>
         </w:rPr>
-        <w:t xml:space="preserve">Reference to Adonis/Zhe for their elimination of noise by each of these variables. </w:t>
+        <w:t>Reference to Adonis/</w:t>
+      </w:r>
+      <w:proofErr w:type="spellStart"/>
+      <w:r>
+        <w:rPr>
+          <w:lang w:val="en-GB"/>
+        </w:rPr>
+        <w:t>Zhe</w:t>
+      </w:r>
+      <w:proofErr w:type="spellEnd"/>
+      <w:r>
+        <w:rPr>
+          <w:lang w:val="en-GB"/>
+        </w:rPr>
+        <w:t xml:space="preserve"> for their elimination of noise by each of these variables. </w:t>
       </w:r>
       <w:r>
         <w:rPr>
@@ -421,30 +435,35 @@
       <w:pPr>
         <w:ind w:left="720"/>
         <w:rPr>
-          <w:lang w:val="en-GB"/>
-        </w:rPr>
-      </w:pPr>
-      <w:r>
-        <w:rPr>
-          <w:b/>
+          <w:strike/>
+          <w:lang w:val="en-GB"/>
+        </w:rPr>
+      </w:pPr>
+      <w:r>
+        <w:rPr>
+          <w:b/>
+          <w:strike/>
           <w:lang w:val="en-GB"/>
         </w:rPr>
         <w:tab/>
       </w:r>
       <w:r>
         <w:rPr>
+          <w:strike/>
           <w:lang w:val="en-GB"/>
         </w:rPr>
         <w:t>Describe system</w:t>
       </w:r>
       <w:r>
         <w:rPr>
+          <w:strike/>
           <w:lang w:val="en-GB"/>
         </w:rPr>
         <w:t xml:space="preserve"> on the basis of</w:t>
       </w:r>
       <w:r>
         <w:rPr>
+          <w:strike/>
           <w:lang w:val="en-GB"/>
         </w:rPr>
         <w:t xml:space="preserve"> figure</w:t>
@@ -468,13 +487,56 @@
           <w:lang w:val="en-GB"/>
         </w:rPr>
         <w:tab/>
-        <w:t>Use Adonis’ paper, Zhe’s thesis, questionspaper</w:t>
-      </w:r>
+        <w:t xml:space="preserve">Use Adonis’ paper, </w:t>
+      </w:r>
+      <w:proofErr w:type="spellStart"/>
+      <w:r>
+        <w:rPr>
+          <w:lang w:val="en-GB"/>
+        </w:rPr>
+        <w:t>Zhe’s</w:t>
+      </w:r>
+      <w:proofErr w:type="spellEnd"/>
+      <w:r>
+        <w:rPr>
+          <w:lang w:val="en-GB"/>
+        </w:rPr>
+        <w:t xml:space="preserve"> thesis, </w:t>
+      </w:r>
+      <w:proofErr w:type="spellStart"/>
+      <w:r>
+        <w:rPr>
+          <w:lang w:val="en-GB"/>
+        </w:rPr>
+        <w:t>questionspaper</w:t>
+      </w:r>
+      <w:proofErr w:type="spellEnd"/>
     </w:p>
     <w:p>
       <w:pPr>
         <w:ind w:left="720"/>
         <w:rPr>
+          <w:lang w:val="en-GB"/>
+        </w:rPr>
+      </w:pPr>
+      <w:r>
+        <w:rPr>
+          <w:lang w:val="en-GB"/>
+        </w:rPr>
+        <w:tab/>
+      </w:r>
+      <w:r>
+        <w:rPr>
+          <w:lang w:val="en-GB"/>
+        </w:rPr>
+        <w:tab/>
+        <w:t>Mention resolution</w:t>
+      </w:r>
+    </w:p>
+    <w:p>
+      <w:pPr>
+        <w:ind w:left="720"/>
+        <w:rPr>
           <w:b/>
           <w:lang w:val="en-GB"/>
         </w:rPr>
@@ -498,29 +560,34 @@
       <w:pPr>
         <w:ind w:left="1440"/>
         <w:rPr>
-          <w:lang w:val="en-GB"/>
-        </w:rPr>
-      </w:pPr>
-      <w:r>
-        <w:rPr>
+          <w:strike/>
+          <w:lang w:val="en-GB"/>
+        </w:rPr>
+      </w:pPr>
+      <w:r>
+        <w:rPr>
+          <w:strike/>
           <w:lang w:val="en-GB"/>
         </w:rPr>
         <w:t>Wavenumber calibration</w:t>
       </w:r>
       <w:r>
         <w:rPr>
+          <w:strike/>
           <w:lang w:val="en-GB"/>
         </w:rPr>
         <w:t xml:space="preserve"> – </w:t>
       </w:r>
       <w:r>
         <w:rPr>
+          <w:strike/>
           <w:lang w:val="en-GB"/>
         </w:rPr>
         <w:t xml:space="preserve">(compare with Adonis’) </w:t>
       </w:r>
       <w:r>
         <w:rPr>
+          <w:strike/>
           <w:lang w:val="en-GB"/>
         </w:rPr>
         <w:t>sound system calibration</w:t>
@@ -537,6 +604,95 @@
         <w:rPr>
           <w:lang w:val="en-GB"/>
         </w:rPr>
+        <w:tab/>
+        <w:t>Start with diagram showing overview of process. (</w:t>
+      </w:r>
+      <w:r>
+        <w:rPr>
+          <w:lang w:val="en-GB"/>
+        </w:rPr>
+        <w:t>Mention 1</w:t>
+      </w:r>
+      <w:r>
+        <w:rPr>
+          <w:lang w:val="en-GB"/>
+        </w:rPr>
+        <w:t>0 measurements for each signal)</w:t>
+      </w:r>
+    </w:p>
+    <w:p>
+      <w:pPr>
+        <w:ind w:left="1440" w:firstLine="720"/>
+        <w:rPr>
+          <w:lang w:val="en-GB"/>
+        </w:rPr>
+      </w:pPr>
+      <w:r>
+        <w:rPr>
+          <w:lang w:val="en-GB"/>
+        </w:rPr>
+        <w:t xml:space="preserve">Compare </w:t>
+      </w:r>
+      <w:proofErr w:type="spellStart"/>
+      <w:r>
+        <w:rPr>
+          <w:lang w:val="en-GB"/>
+        </w:rPr>
+        <w:t>st.dev</w:t>
+      </w:r>
+      <w:proofErr w:type="spellEnd"/>
+      <w:r>
+        <w:rPr>
+          <w:lang w:val="en-GB"/>
+        </w:rPr>
+        <w:t xml:space="preserve">. </w:t>
+      </w:r>
+      <w:proofErr w:type="gramStart"/>
+      <w:r>
+        <w:rPr>
+          <w:lang w:val="en-GB"/>
+        </w:rPr>
+        <w:t>of</w:t>
+      </w:r>
+      <w:proofErr w:type="gramEnd"/>
+      <w:r>
+        <w:rPr>
+          <w:lang w:val="en-GB"/>
+        </w:rPr>
+        <w:t xml:space="preserve"> 20 monitors before and after, and the </w:t>
+      </w:r>
+      <w:r>
+        <w:rPr>
+          <w:lang w:val="en-GB"/>
+        </w:rPr>
+        <w:t xml:space="preserve">absorbance (and </w:t>
+      </w:r>
+      <w:proofErr w:type="spellStart"/>
+      <w:r>
+        <w:rPr>
+          <w:lang w:val="en-GB"/>
+        </w:rPr>
+        <w:t>st.dev</w:t>
+      </w:r>
+      <w:proofErr w:type="spellEnd"/>
+      <w:r>
+        <w:rPr>
+          <w:lang w:val="en-GB"/>
+        </w:rPr>
+        <w:t>.) before and after calibration</w:t>
+      </w:r>
+    </w:p>
+    <w:p>
+      <w:pPr>
+        <w:ind w:left="1440"/>
+        <w:rPr>
+          <w:lang w:val="en-GB"/>
+        </w:rPr>
+      </w:pPr>
+      <w:r>
+        <w:rPr>
+          <w:lang w:val="en-GB"/>
+        </w:rPr>
         <w:t>H2O &amp; CO2 calibration</w:t>
       </w:r>
     </w:p>
@@ -614,6 +770,7 @@
           <w:strike/>
           <w:lang w:val="en-GB"/>
         </w:rPr>
+        <w:lastRenderedPageBreak/>
         <w:t>Finding p-values</w:t>
       </w:r>
       <w:r>
@@ -683,7 +840,6 @@
         <w:rPr>
           <w:lang w:val="en-GB"/>
         </w:rPr>
-        <w:lastRenderedPageBreak/>
         <w:t>Remove CO2 in order to better estimate underlying ethyl-alcohol (check Adonis’ Analytical Chemistry paper for theory/understanding</w:t>
       </w:r>
       <w:r>
@@ -1043,62 +1199,270 @@
           <w:b/>
           <w:lang w:val="en-GB"/>
         </w:rPr>
-        <w:tab/>
-      </w:r>
-      <w:r>
-        <w:rPr>
-          <w:lang w:val="en-GB"/>
-        </w:rPr>
-        <w:t>Makes both explanation of method and of actual process harder to read/less available. Seems to be preferred for specialised papers of short-medium length, only read by</w:t>
-      </w:r>
-      <w:r>
-        <w:rPr>
-          <w:lang w:val="en-GB"/>
-        </w:rPr>
-        <w:t xml:space="preserve"> specialists.</w:t>
-      </w:r>
-      <w:r>
-        <w:rPr>
-          <w:lang w:val="en-GB"/>
-        </w:rPr>
-        <w:t xml:space="preserve"> </w:t>
-      </w:r>
-    </w:p>
-    <w:p>
-      <w:pPr>
-        <w:rPr>
-          <w:lang w:val="en-GB"/>
-        </w:rPr>
-      </w:pPr>
-    </w:p>
-    <w:p>
-      <w:pPr>
-        <w:rPr>
-          <w:b/>
-          <w:lang w:val="en-GB"/>
-        </w:rPr>
-      </w:pPr>
-      <w:r>
-        <w:rPr>
-          <w:b/>
-          <w:lang w:val="en-GB"/>
-        </w:rPr>
-        <w:t xml:space="preserve">Discussion </w:t>
-      </w:r>
-    </w:p>
-    <w:p>
-      <w:pPr>
-        <w:rPr>
-          <w:lang w:val="en-GB"/>
-        </w:rPr>
-      </w:pPr>
-      <w:r>
-        <w:rPr>
-          <w:lang w:val="en-GB"/>
-        </w:rPr>
         <w:lastRenderedPageBreak/>
         <w:tab/>
-        <w:t>Cause of noise (in rawest signal): Thermal fluctuations expand laser box</w:t>
+      </w:r>
+      <w:r>
+        <w:rPr>
+          <w:lang w:val="en-GB"/>
+        </w:rPr>
+        <w:t>Makes both explanation of method and of actual process harder to read/less available. Seems to be preferred for specialised papers of short-medium length, only read by</w:t>
+      </w:r>
+      <w:r>
+        <w:rPr>
+          <w:lang w:val="en-GB"/>
+        </w:rPr>
+        <w:t xml:space="preserve"> specialists.</w:t>
+      </w:r>
+      <w:r>
+        <w:rPr>
+          <w:lang w:val="en-GB"/>
+        </w:rPr>
+        <w:t xml:space="preserve"> </w:t>
+      </w:r>
+    </w:p>
+    <w:p>
+      <w:pPr>
+        <w:rPr>
+          <w:lang w:val="en-GB"/>
+        </w:rPr>
+      </w:pPr>
+    </w:p>
+    <w:p>
+      <w:pPr>
+        <w:rPr>
+          <w:b/>
+          <w:lang w:val="en-GB"/>
+        </w:rPr>
+      </w:pPr>
+      <w:r>
+        <w:rPr>
+          <w:b/>
+          <w:lang w:val="en-GB"/>
+        </w:rPr>
+        <w:t xml:space="preserve">Discussion </w:t>
+      </w:r>
+    </w:p>
+    <w:p>
+      <w:pPr>
+        <w:rPr>
+          <w:lang w:val="en-GB"/>
+        </w:rPr>
+      </w:pPr>
+      <w:r>
+        <w:rPr>
+          <w:lang w:val="en-GB"/>
+        </w:rPr>
+        <w:t>\section{Wavenumber calibration}</w:t>
+      </w:r>
+    </w:p>
+    <w:p>
+      <w:pPr>
+        <w:rPr>
+          <w:lang w:val="en-GB"/>
+        </w:rPr>
+      </w:pPr>
+      <w:r>
+        <w:rPr>
+          <w:lang w:val="en-GB"/>
+        </w:rPr>
+        <w:t xml:space="preserve">The goal of the wavenumber calibration is to decrease the uncertainty of the absorbance, which in turn decreases the uncertainty of the determined concentrations. </w:t>
+      </w:r>
+      <w:r>
+        <w:rPr>
+          <w:lang w:val="en-GB"/>
+        </w:rPr>
+        <w:t xml:space="preserve">Discuss why </w:t>
+      </w:r>
+      <w:proofErr w:type="spellStart"/>
+      <w:r>
+        <w:rPr>
+          <w:lang w:val="en-GB"/>
+        </w:rPr>
+        <w:t>st.dev</w:t>
+      </w:r>
+      <w:proofErr w:type="spellEnd"/>
+      <w:r>
+        <w:rPr>
+          <w:lang w:val="en-GB"/>
+        </w:rPr>
+        <w:t xml:space="preserve">. </w:t>
+      </w:r>
+      <w:proofErr w:type="gramStart"/>
+      <w:r>
+        <w:rPr>
+          <w:lang w:val="en-GB"/>
+        </w:rPr>
+        <w:t>of</w:t>
+      </w:r>
+      <w:proofErr w:type="gramEnd"/>
+      <w:r>
+        <w:rPr>
+          <w:lang w:val="en-GB"/>
+        </w:rPr>
+        <w:t xml:space="preserve"> absorbance decreases </w:t>
+      </w:r>
+      <w:r>
+        <w:rPr>
+          <w:lang w:val="en-GB"/>
+        </w:rPr>
+        <w:t>the amount it does</w:t>
+      </w:r>
+      <w:r>
+        <w:rPr>
+          <w:lang w:val="en-GB"/>
+        </w:rPr>
+        <w:t xml:space="preserve">. </w:t>
+      </w:r>
+      <w:r>
+        <w:rPr>
+          <w:lang w:val="en-GB"/>
+        </w:rPr>
+        <w:t>\\</w:t>
+      </w:r>
+    </w:p>
+    <w:p>
+      <w:pPr>
+        <w:rPr>
+          <w:rFonts w:ascii="Calibri" w:hAnsi="Calibri" w:cs="Calibri"/>
+          <w:lang w:val="en"/>
+        </w:rPr>
+      </w:pPr>
+      <w:r>
+        <w:rPr>
+          <w:lang w:val="en-GB"/>
+        </w:rPr>
+        <w:t xml:space="preserve">Even after the wavenumber calibration the resulting absorbance spectrum doesn’t match with </w:t>
+      </w:r>
+      <w:proofErr w:type="gramStart"/>
+      <w:r>
+        <w:rPr>
+          <w:rFonts w:ascii="Calibri" w:hAnsi="Calibri" w:cs="Calibri"/>
+          <w:lang w:val="en"/>
+        </w:rPr>
+        <w:t>/[</w:t>
+      </w:r>
+      <w:proofErr w:type="gramEnd"/>
+      <w:r>
+        <w:rPr>
+          <w:rFonts w:ascii="Calibri" w:hAnsi="Calibri" w:cs="Calibri"/>
+          <w:lang w:val="en"/>
+        </w:rPr>
+        <w:t>CO_2]/ and /[H_2O]/]</w:t>
+      </w:r>
+      <w:r>
+        <w:rPr>
+          <w:rFonts w:ascii="Calibri" w:hAnsi="Calibri" w:cs="Calibri"/>
+          <w:lang w:val="en"/>
+        </w:rPr>
+        <w:t xml:space="preserve"> peaks from literature. This is caused by the high variation</w:t>
+      </w:r>
+      <w:r>
+        <w:rPr>
+          <w:rFonts w:ascii="Calibri" w:hAnsi="Calibri" w:cs="Calibri"/>
+          <w:lang w:val="en"/>
+        </w:rPr>
+        <w:t xml:space="preserve"> (</w:t>
+      </w:r>
+      <w:proofErr w:type="spellStart"/>
+      <w:r>
+        <w:rPr>
+          <w:rFonts w:ascii="Calibri" w:hAnsi="Calibri" w:cs="Calibri"/>
+          <w:lang w:val="en"/>
+        </w:rPr>
+        <w:t>st.dev</w:t>
+      </w:r>
+      <w:proofErr w:type="spellEnd"/>
+      <w:r>
+        <w:rPr>
+          <w:rFonts w:ascii="Calibri" w:hAnsi="Calibri" w:cs="Calibri"/>
+          <w:lang w:val="en"/>
+        </w:rPr>
+        <w:t>=X)</w:t>
+      </w:r>
+      <w:r>
+        <w:rPr>
+          <w:rFonts w:ascii="Calibri" w:hAnsi="Calibri" w:cs="Calibri"/>
+          <w:lang w:val="en"/>
+        </w:rPr>
+        <w:t xml:space="preserve"> of the twenty monitor measurements </w:t>
+      </w:r>
+      <w:r>
+        <w:rPr>
+          <w:rFonts w:ascii="Calibri" w:hAnsi="Calibri" w:cs="Calibri"/>
+          <w:lang w:val="en"/>
+        </w:rPr>
+        <w:t xml:space="preserve">of which the mean is the basis of the </w:t>
+      </w:r>
+      <w:r>
+        <w:rPr>
+          <w:rFonts w:ascii="Calibri" w:hAnsi="Calibri" w:cs="Calibri"/>
+          <w:lang w:val="en"/>
+        </w:rPr>
+        <w:t>wavenumber calibration</w:t>
+      </w:r>
+      <w:r>
+        <w:rPr>
+          <w:rFonts w:ascii="Calibri" w:hAnsi="Calibri" w:cs="Calibri"/>
+          <w:lang w:val="en"/>
+        </w:rPr>
+        <w:t>.</w:t>
+      </w:r>
+      <w:r>
+        <w:rPr>
+          <w:rFonts w:ascii="Calibri" w:hAnsi="Calibri" w:cs="Calibri"/>
+          <w:lang w:val="en"/>
+        </w:rPr>
+        <w:t xml:space="preserve"> </w:t>
+      </w:r>
+      <w:r>
+        <w:rPr>
+          <w:rFonts w:ascii="Calibri" w:hAnsi="Calibri" w:cs="Calibri"/>
+          <w:lang w:val="en"/>
+        </w:rPr>
+        <w:t>\\</w:t>
+      </w:r>
+      <w:bookmarkStart w:id="0" w:name="_GoBack"/>
+      <w:bookmarkEnd w:id="0"/>
+    </w:p>
+    <w:p>
+      <w:pPr>
+        <w:rPr>
+          <w:lang w:val="en-GB"/>
+        </w:rPr>
+      </w:pPr>
+      <w:r>
+        <w:rPr>
+          <w:lang w:val="en-GB"/>
+        </w:rPr>
+        <w:t>Regardless, wavenumber calibration is still useful since it is known that the different measurements do not match even though they should. The measurements should match since a cause of the variation between measurements is identified to be the piëzo element and its hysteresis, and this is expected to be the only major contributor.</w:t>
+      </w:r>
+      <w:r>
+        <w:rPr>
+          <w:lang w:val="en-GB"/>
+        </w:rPr>
+        <w:t>\\</w:t>
+      </w:r>
+    </w:p>
+    <w:p>
+      <w:pPr>
+        <w:rPr>
+          <w:lang w:val="en-GB"/>
+        </w:rPr>
+      </w:pPr>
+      <w:r>
+        <w:rPr>
+          <w:lang w:val="en-GB"/>
+        </w:rPr>
+        <w:tab/>
+        <w:t xml:space="preserve">Cause of noise (in rawest signal): Thermal fluctuations expand laser </w:t>
+      </w:r>
+      <w:proofErr w:type="gramStart"/>
+      <w:r>
+        <w:rPr>
+          <w:lang w:val="en-GB"/>
+        </w:rPr>
+        <w:t>box</w:t>
       </w:r>
       <w:r>
         <w:rPr>
@@ -1106,6 +1470,7 @@
         </w:rPr>
         <w:t>(</w:t>
       </w:r>
+      <w:proofErr w:type="gramEnd"/>
       <w:r>
         <w:rPr>
           <w:lang w:val="en-GB"/>
@@ -1128,7 +1493,21 @@
         <w:rPr>
           <w:lang w:val="en-GB"/>
         </w:rPr>
-        <w:t xml:space="preserve"> [source: Adonis])</w:t>
+        <w:t xml:space="preserve"> [</w:t>
+      </w:r>
+      <w:proofErr w:type="gramStart"/>
+      <w:r>
+        <w:rPr>
+          <w:lang w:val="en-GB"/>
+        </w:rPr>
+        <w:t>source</w:t>
+      </w:r>
+      <w:proofErr w:type="gramEnd"/>
+      <w:r>
+        <w:rPr>
+          <w:lang w:val="en-GB"/>
+        </w:rPr>
+        <w:t>: Adonis])</w:t>
       </w:r>
       <w:r>
         <w:rPr>
@@ -1303,6 +1682,17 @@
           <w:lang w:val="en-GB"/>
         </w:rPr>
         <w:tab/>
+      </w:r>
+      <w:r>
+        <w:rPr>
+          <w:lang w:val="en-GB"/>
+        </w:rPr>
+        <w:t xml:space="preserve">Separate </w:t>
+      </w:r>
+      <w:r>
+        <w:rPr>
+          <w:lang w:val="en-GB"/>
+        </w:rPr>
         <w:t>CO2H2O concentration determination</w:t>
       </w:r>
     </w:p>
@@ -1333,11 +1723,40 @@
         </w:rPr>
         <w:t xml:space="preserve">Helped Adonis filter molecules from organic molecule paper: </w:t>
       </w:r>
-      <w:r>
-        <w:rPr>
-          <w:lang w:val="en-GB"/>
-        </w:rPr>
-        <w:t>Compound_filter.m was used to find which of 199 molecules of paper found by adonis has absorption in the 1020-1100 cm-1 wavenumber region. These were 69 molecules. Can be found in email correspondence of 26/11/2014 “I'm working from home.” What was done with these molecules eventually? Used as standard molecules, or added to large collection of 456 molecules?</w:t>
+      <w:proofErr w:type="spellStart"/>
+      <w:r>
+        <w:rPr>
+          <w:lang w:val="en-GB"/>
+        </w:rPr>
+        <w:t>Compound_filter.m</w:t>
+      </w:r>
+      <w:proofErr w:type="spellEnd"/>
+      <w:r>
+        <w:rPr>
+          <w:lang w:val="en-GB"/>
+        </w:rPr>
+        <w:t xml:space="preserve"> was used to find which of 199 molecules of paper found by </w:t>
+      </w:r>
+      <w:proofErr w:type="spellStart"/>
+      <w:r>
+        <w:rPr>
+          <w:lang w:val="en-GB"/>
+        </w:rPr>
+        <w:t>adonis</w:t>
+      </w:r>
+      <w:proofErr w:type="spellEnd"/>
+      <w:r>
+        <w:rPr>
+          <w:lang w:val="en-GB"/>
+        </w:rPr>
+        <w:t xml:space="preserve"> has absorption in the 1020-1100 cm-1 wavenumber region. These were 69 molecules. Can be found in email </w:t>
+      </w:r>
+      <w:r>
+        <w:rPr>
+          <w:lang w:val="en-GB"/>
+        </w:rPr>
+        <w:lastRenderedPageBreak/>
+        <w:t>correspondence of 26/11/2014 “I'm working from home.” What was done with these molecules eventually? Used as standard molecules, or added to large collection of 456 molecules?</w:t>
       </w:r>
     </w:p>
     <w:p>
@@ -1356,7 +1775,21 @@
         <w:rPr>
           <w:lang w:val="en-GB"/>
         </w:rPr>
-        <w:t>Learned R: reading and editing of Erasmus people their exhaled.r script</w:t>
+        <w:t xml:space="preserve">Learned R: reading and editing of Erasmus people their </w:t>
+      </w:r>
+      <w:proofErr w:type="spellStart"/>
+      <w:r>
+        <w:rPr>
+          <w:lang w:val="en-GB"/>
+        </w:rPr>
+        <w:t>exhaled.r</w:t>
+      </w:r>
+      <w:proofErr w:type="spellEnd"/>
+      <w:r>
+        <w:rPr>
+          <w:lang w:val="en-GB"/>
+        </w:rPr>
+        <w:t xml:space="preserve"> script</w:t>
       </w:r>
     </w:p>
     <w:p>
@@ -1386,8 +1819,6 @@
         <w:tab/>
         <w:t>Took Optical fabrication course</w:t>
       </w:r>
-      <w:bookmarkStart w:id="0" w:name="_GoBack"/>
-      <w:bookmarkEnd w:id="0"/>
     </w:p>
     <w:sectPr>
       <w:pgSz w:w="12240" w:h="15840"/>

</xml_diff>

<commit_message>
Added appendices, some discussion, and some plotting in scripts
</commit_message>
<xml_diff>
--- a/Cascading thesis/Presentation/Halfway presentation outline.docx
+++ b/Cascading thesis/Presentation/Halfway presentation outline.docx
@@ -377,21 +377,7 @@
         <w:rPr>
           <w:lang w:val="en-GB"/>
         </w:rPr>
-        <w:t>Reference to Adonis/</w:t>
-      </w:r>
-      <w:proofErr w:type="spellStart"/>
-      <w:r>
-        <w:rPr>
-          <w:lang w:val="en-GB"/>
-        </w:rPr>
-        <w:t>Zhe</w:t>
-      </w:r>
-      <w:proofErr w:type="spellEnd"/>
-      <w:r>
-        <w:rPr>
-          <w:lang w:val="en-GB"/>
-        </w:rPr>
-        <w:t xml:space="preserve"> for their elimination of noise by each of these variables. </w:t>
+        <w:t xml:space="preserve">Reference to Adonis/Zhe for their elimination of noise by each of these variables. </w:t>
       </w:r>
       <w:r>
         <w:rPr>
@@ -490,33 +476,8 @@
           <w:lang w:val="en-GB"/>
         </w:rPr>
         <w:tab/>
-        <w:t xml:space="preserve">Use Adonis’ paper, </w:t>
-      </w:r>
-      <w:proofErr w:type="spellStart"/>
-      <w:r>
-        <w:rPr>
-          <w:strike/>
-          <w:lang w:val="en-GB"/>
-        </w:rPr>
-        <w:t>Zhe’s</w:t>
-      </w:r>
-      <w:proofErr w:type="spellEnd"/>
-      <w:r>
-        <w:rPr>
-          <w:strike/>
-          <w:lang w:val="en-GB"/>
-        </w:rPr>
-        <w:t xml:space="preserve"> thesis, </w:t>
-      </w:r>
-      <w:proofErr w:type="spellStart"/>
-      <w:r>
-        <w:rPr>
-          <w:strike/>
-          <w:lang w:val="en-GB"/>
-        </w:rPr>
-        <w:t>questionspaper</w:t>
-      </w:r>
-      <w:proofErr w:type="spellEnd"/>
+        <w:t>Use Adonis’ paper, Zhe’s thesis, questionspaper</w:t>
+      </w:r>
     </w:p>
     <w:p>
       <w:pPr>
@@ -630,53 +591,17 @@
         </w:rPr>
         <w:t xml:space="preserve">Compare </w:t>
       </w:r>
-      <w:proofErr w:type="spellStart"/>
-      <w:r>
-        <w:rPr>
-          <w:lang w:val="en-GB"/>
-        </w:rPr>
-        <w:t>st.dev</w:t>
-      </w:r>
-      <w:proofErr w:type="spellEnd"/>
-      <w:r>
-        <w:rPr>
-          <w:lang w:val="en-GB"/>
-        </w:rPr>
-        <w:t xml:space="preserve">. </w:t>
-      </w:r>
-      <w:proofErr w:type="gramStart"/>
-      <w:r>
-        <w:rPr>
-          <w:lang w:val="en-GB"/>
-        </w:rPr>
-        <w:t>of</w:t>
-      </w:r>
-      <w:proofErr w:type="gramEnd"/>
-      <w:r>
-        <w:rPr>
-          <w:lang w:val="en-GB"/>
-        </w:rPr>
-        <w:t xml:space="preserve"> 20 monitors before and after, and the </w:t>
-      </w:r>
-      <w:r>
-        <w:rPr>
-          <w:lang w:val="en-GB"/>
-        </w:rPr>
-        <w:t xml:space="preserve">absorbance (and </w:t>
-      </w:r>
-      <w:proofErr w:type="spellStart"/>
-      <w:r>
-        <w:rPr>
-          <w:lang w:val="en-GB"/>
-        </w:rPr>
-        <w:t>st.dev</w:t>
-      </w:r>
-      <w:proofErr w:type="spellEnd"/>
-      <w:r>
-        <w:rPr>
-          <w:lang w:val="en-GB"/>
-        </w:rPr>
-        <w:t>.) before and after calibration</w:t>
+      <w:r>
+        <w:rPr>
+          <w:lang w:val="en-GB"/>
+        </w:rPr>
+        <w:t xml:space="preserve">st.dev. of 20 monitors before and after, and the </w:t>
+      </w:r>
+      <w:r>
+        <w:rPr>
+          <w:lang w:val="en-GB"/>
+        </w:rPr>
+        <w:t>absorbance (and st.dev.) before and after calibration</w:t>
       </w:r>
     </w:p>
     <w:p>
@@ -834,47 +759,20 @@
           <w:lang w:val="en-GB"/>
         </w:rPr>
       </w:pPr>
-      <w:proofErr w:type="spellStart"/>
-      <w:r>
-        <w:rPr>
-          <w:b/>
-          <w:strike/>
-          <w:lang w:val="en-GB"/>
-        </w:rPr>
-        <w:t>Compound_</w:t>
-      </w:r>
-      <w:proofErr w:type="gramStart"/>
-      <w:r>
-        <w:rPr>
-          <w:b/>
-          <w:strike/>
-          <w:lang w:val="en-GB"/>
-        </w:rPr>
-        <w:t>filter.m</w:t>
-      </w:r>
-      <w:proofErr w:type="spellEnd"/>
-      <w:r>
-        <w:rPr>
-          <w:b/>
-          <w:strike/>
-          <w:lang w:val="en-GB"/>
-        </w:rPr>
-        <w:t xml:space="preserve">  </w:t>
-      </w:r>
-      <w:r>
-        <w:rPr>
-          <w:strike/>
-          <w:lang w:val="en-GB"/>
-        </w:rPr>
-        <w:t>Is</w:t>
-      </w:r>
-      <w:proofErr w:type="gramEnd"/>
-      <w:r>
-        <w:rPr>
-          <w:strike/>
-          <w:lang w:val="en-GB"/>
-        </w:rPr>
-        <w:t xml:space="preserve"> put in subsection of molecule determination.</w:t>
+      <w:r>
+        <w:rPr>
+          <w:b/>
+          <w:strike/>
+          <w:lang w:val="en-GB"/>
+        </w:rPr>
+        <w:t xml:space="preserve">Compound_filter.m  </w:t>
+      </w:r>
+      <w:r>
+        <w:rPr>
+          <w:strike/>
+          <w:lang w:val="en-GB"/>
+        </w:rPr>
+        <w:t>Is put in subsection of molecule determination.</w:t>
       </w:r>
     </w:p>
     <w:p>
@@ -1124,153 +1022,210 @@
         <w:rPr>
           <w:lang w:val="en-GB"/>
         </w:rPr>
-        <w:t xml:space="preserve">The goal of the wavenumber calibration is to decrease the uncertainty of the absorbance, which in turn decreases the uncertainty of the determined concentrations. </w:t>
-      </w:r>
-      <w:r>
-        <w:rPr>
-          <w:lang w:val="en-GB"/>
-        </w:rPr>
-        <w:t xml:space="preserve">Discuss why </w:t>
-      </w:r>
-      <w:proofErr w:type="spellStart"/>
-      <w:r>
-        <w:rPr>
-          <w:lang w:val="en-GB"/>
-        </w:rPr>
-        <w:t>st.dev</w:t>
-      </w:r>
-      <w:proofErr w:type="spellEnd"/>
-      <w:r>
-        <w:rPr>
-          <w:lang w:val="en-GB"/>
-        </w:rPr>
-        <w:t xml:space="preserve">. </w:t>
-      </w:r>
-      <w:proofErr w:type="gramStart"/>
-      <w:r>
-        <w:rPr>
-          <w:lang w:val="en-GB"/>
-        </w:rPr>
-        <w:t>of</w:t>
-      </w:r>
-      <w:proofErr w:type="gramEnd"/>
-      <w:r>
-        <w:rPr>
-          <w:lang w:val="en-GB"/>
-        </w:rPr>
-        <w:t xml:space="preserve"> absorbance decreases </w:t>
-      </w:r>
-      <w:r>
-        <w:rPr>
-          <w:lang w:val="en-GB"/>
-        </w:rPr>
-        <w:t>the amount it does</w:t>
-      </w:r>
-      <w:r>
-        <w:rPr>
-          <w:lang w:val="en-GB"/>
-        </w:rPr>
-        <w:t xml:space="preserve">. </w:t>
-      </w:r>
-      <w:r>
-        <w:rPr>
-          <w:lang w:val="en-GB"/>
-        </w:rPr>
-        <w:t>\\</w:t>
-      </w:r>
-    </w:p>
-    <w:p>
-      <w:pPr>
+        <w:t xml:space="preserve">Even after the wavenumber calibration the resulting absorbance spectrum doesn’t match with </w:t>
+      </w:r>
+      <w:r>
         <w:rPr>
           <w:rFonts w:ascii="Calibri" w:hAnsi="Calibri" w:cs="Calibri"/>
           <w:lang w:val="en"/>
         </w:rPr>
-      </w:pPr>
-      <w:r>
-        <w:rPr>
-          <w:lang w:val="en-GB"/>
-        </w:rPr>
-        <w:t xml:space="preserve">Even after the wavenumber calibration the resulting absorbance spectrum doesn’t match with </w:t>
-      </w:r>
-      <w:proofErr w:type="gramStart"/>
+        <w:t>\</w:t>
+      </w:r>
       <w:r>
         <w:rPr>
           <w:rFonts w:ascii="Calibri" w:hAnsi="Calibri" w:cs="Calibri"/>
           <w:lang w:val="en"/>
         </w:rPr>
-        <w:t>/[</w:t>
-      </w:r>
-      <w:proofErr w:type="gramEnd"/>
+        <w:t>(CO_2</w:t>
+      </w:r>
       <w:r>
         <w:rPr>
           <w:rFonts w:ascii="Calibri" w:hAnsi="Calibri" w:cs="Calibri"/>
           <w:lang w:val="en"/>
         </w:rPr>
-        <w:t>CO_2]/ and /[H_2O]/] peaks from literature. This is caused by the high variation</w:t>
+        <w:t>\</w:t>
       </w:r>
       <w:r>
         <w:rPr>
           <w:rFonts w:ascii="Calibri" w:hAnsi="Calibri" w:cs="Calibri"/>
           <w:lang w:val="en"/>
         </w:rPr>
-        <w:t xml:space="preserve"> (</w:t>
-      </w:r>
-      <w:proofErr w:type="spellStart"/>
+        <w:t>)</w:t>
+      </w:r>
       <w:r>
         <w:rPr>
           <w:rFonts w:ascii="Calibri" w:hAnsi="Calibri" w:cs="Calibri"/>
           <w:lang w:val="en"/>
         </w:rPr>
-        <w:t>st.dev</w:t>
-      </w:r>
-      <w:proofErr w:type="spellEnd"/>
+        <w:t xml:space="preserve"> and \</w:t>
+      </w:r>
       <w:r>
         <w:rPr>
           <w:rFonts w:ascii="Calibri" w:hAnsi="Calibri" w:cs="Calibri"/>
           <w:lang w:val="en"/>
         </w:rPr>
-        <w:t>=X)</w:t>
+        <w:t>(H_2O</w:t>
       </w:r>
       <w:r>
         <w:rPr>
           <w:rFonts w:ascii="Calibri" w:hAnsi="Calibri" w:cs="Calibri"/>
           <w:lang w:val="en"/>
         </w:rPr>
-        <w:t xml:space="preserve"> of the twenty monitor measurements </w:t>
-      </w:r>
+        <w:t>\</w:t>
+      </w:r>
+      <w:bookmarkStart w:id="0" w:name="_GoBack"/>
+      <w:bookmarkEnd w:id="0"/>
       <w:r>
         <w:rPr>
           <w:rFonts w:ascii="Calibri" w:hAnsi="Calibri" w:cs="Calibri"/>
           <w:lang w:val="en"/>
         </w:rPr>
-        <w:t xml:space="preserve">of which the mean is the basis of the </w:t>
+        <w:t>)</w:t>
       </w:r>
       <w:r>
         <w:rPr>
           <w:rFonts w:ascii="Calibri" w:hAnsi="Calibri" w:cs="Calibri"/>
           <w:lang w:val="en"/>
         </w:rPr>
-        <w:t>wavenumber calibration</w:t>
+        <w:t xml:space="preserve"> peaks from literature. This is caused by the high variation of the twenty monitor measurements </w:t>
       </w:r>
       <w:r>
         <w:rPr>
           <w:rFonts w:ascii="Calibri" w:hAnsi="Calibri" w:cs="Calibri"/>
           <w:lang w:val="en"/>
         </w:rPr>
-        <w:t>.</w:t>
+        <w:t xml:space="preserve">of which the mean is the basis of the </w:t>
       </w:r>
       <w:r>
         <w:rPr>
           <w:rFonts w:ascii="Calibri" w:hAnsi="Calibri" w:cs="Calibri"/>
           <w:lang w:val="en"/>
         </w:rPr>
-        <w:t xml:space="preserve"> </w:t>
+        <w:t>wavenumber calibration</w:t>
       </w:r>
       <w:r>
         <w:rPr>
           <w:rFonts w:ascii="Calibri" w:hAnsi="Calibri" w:cs="Calibri"/>
           <w:lang w:val="en"/>
         </w:rPr>
+        <w:t>.</w:t>
+      </w:r>
+      <w:r>
+        <w:rPr>
+          <w:rFonts w:ascii="Calibri" w:hAnsi="Calibri" w:cs="Calibri"/>
+          <w:lang w:val="en"/>
+        </w:rPr>
+        <w:t xml:space="preserve"> </w:t>
+      </w:r>
+      <w:r>
+        <w:rPr>
+          <w:lang w:val="en-GB"/>
+        </w:rPr>
+        <w:t>Regardless, wavenumber calibration is still useful since it is known that the different measurements do not match even though they should. The measurements should match since a cause of the variation between measurements is identified to be the piëzo element and its hysteresis, and this is expected to be the only major contributor.\\</w:t>
+      </w:r>
+    </w:p>
+    <w:p>
+      <w:pPr>
+        <w:rPr>
+          <w:lang w:val="en-GB"/>
+        </w:rPr>
+      </w:pPr>
+      <w:r>
+        <w:rPr>
+          <w:lang w:val="en-GB"/>
+        </w:rPr>
+        <w:t>\begin{comment}</w:t>
+      </w:r>
+    </w:p>
+    <w:p>
+      <w:pPr>
+        <w:rPr>
+          <w:lang w:val="en-GB"/>
+        </w:rPr>
+      </w:pPr>
+      <w:r>
+        <w:rPr>
+          <w:lang w:val="en-GB"/>
+        </w:rPr>
+        <w:lastRenderedPageBreak/>
+        <w:t>The goal of the wavenumber calibration is to decrease the uncertainty of the absorbance, which in turn decreases the uncertainty of the determined concentrations. Discuss why st.dev. of absorbance decreases the amount it does. \\</w:t>
+      </w:r>
+    </w:p>
+    <w:p>
+      <w:pPr>
+        <w:rPr>
+          <w:rFonts w:ascii="Calibri" w:hAnsi="Calibri" w:cs="Calibri"/>
+          <w:lang w:val="en"/>
+        </w:rPr>
+      </w:pPr>
+      <w:r>
+        <w:rPr>
+          <w:rFonts w:ascii="Calibri" w:hAnsi="Calibri" w:cs="Calibri"/>
+          <w:lang w:val="en"/>
+        </w:rPr>
+        <w:t>\end{comment}</w:t>
+      </w:r>
+    </w:p>
+    <w:p>
+      <w:pPr>
+        <w:rPr>
+          <w:lang w:val="en-GB"/>
+        </w:rPr>
+      </w:pPr>
+      <w:r>
+        <w:rPr>
+          <w:lang w:val="en-GB"/>
+        </w:rPr>
+        <w:t>\section{Determination of molecules}</w:t>
+      </w:r>
+    </w:p>
+    <w:p>
+      <w:pPr>
+        <w:rPr>
+          <w:lang w:val="en-GB"/>
+        </w:rPr>
+      </w:pPr>
+      <w:r>
+        <w:rPr>
+          <w:lang w:val="en-GB"/>
+        </w:rPr>
+        <w:t>A general disadvantage of choosing molecules based on their molar absorptivity is that some molecules might have a large impact on the eventual absorbance due to a high concentration, despite having a low absorptivity.</w:t>
+      </w:r>
+      <w:r>
+        <w:rPr>
+          <w:lang w:val="en-GB"/>
+        </w:rPr>
+        <w:t xml:space="preserve"> They would therefore be falsely eliminated from the list of molecules to check for.\\</w:t>
+      </w:r>
+    </w:p>
+    <w:p>
+      <w:pPr>
+        <w:rPr>
+          <w:lang w:val="en-GB"/>
+        </w:rPr>
+      </w:pPr>
+      <w:r>
+        <w:rPr>
+          <w:lang w:val="en-GB"/>
+        </w:rPr>
+        <w:t xml:space="preserve">There is also the drawback of excluding molecules which might be an important part of the absorbance, but aren’t selected since they do not have adequate molar absorptivity in the p-regions. This makes the </w:t>
+      </w:r>
+      <w:r>
+        <w:rPr>
+          <w:lang w:val="en-GB"/>
+        </w:rPr>
+        <w:t xml:space="preserve">subsequent determination of concentrations less accurate. </w:t>
+      </w:r>
+      <w:r>
+        <w:rPr>
+          <w:lang w:val="en-GB"/>
+        </w:rPr>
+        <w:t xml:space="preserve">A trade-off can be made by allowing for more p-regions, either by decreasing the minimum amount of consecutive points needed or heightening the maximum p-values of which these regions consist. This way more molecules will have some absorptivity in one of the regions and therefore won’t be scrapped. </w:t>
+      </w:r>
+      <w:r>
+        <w:rPr>
+          <w:lang w:val="en-GB"/>
+        </w:rPr>
         <w:t>\\</w:t>
       </w:r>
     </w:p>
@@ -1284,14 +1239,49 @@
         <w:rPr>
           <w:lang w:val="en-GB"/>
         </w:rPr>
-        <w:t xml:space="preserve">Regardless, wavenumber calibration is still useful since it is known that the different measurements do not match even though they should. The measurements should match since a </w:t>
-      </w:r>
-      <w:r>
-        <w:rPr>
-          <w:lang w:val="en-GB"/>
-        </w:rPr>
-        <w:lastRenderedPageBreak/>
-        <w:t>cause of the variation between measurements is identified to be the piëzo element and its hysteresis, and this is expected to be the only major contributor.\\</w:t>
+        <w:t xml:space="preserve">Both problems to do with selecting molecules based on intensity can be resolved in advance by </w:t>
+      </w:r>
+      <w:r>
+        <w:rPr>
+          <w:lang w:val="en-GB"/>
+        </w:rPr>
+        <w:t xml:space="preserve">putting </w:t>
+      </w:r>
+      <w:r>
+        <w:rPr>
+          <w:lang w:val="en-GB"/>
+        </w:rPr>
+        <w:t>molecules that play an important role in the eventual absorbance</w:t>
+      </w:r>
+      <w:r>
+        <w:rPr>
+          <w:lang w:val="en-GB"/>
+        </w:rPr>
+        <w:t xml:space="preserve"> in the standard list of molecules</w:t>
+      </w:r>
+      <w:r>
+        <w:rPr>
+          <w:lang w:val="en-GB"/>
+        </w:rPr>
+        <w:t xml:space="preserve">. </w:t>
+      </w:r>
+      <w:r>
+        <w:rPr>
+          <w:lang w:val="en-GB"/>
+        </w:rPr>
+        <w:t xml:space="preserve">This requires a-priori knowledge of the important molecules which is obtained </w:t>
+      </w:r>
+      <w:r>
+        <w:rPr>
+          <w:lang w:val="en-GB"/>
+        </w:rPr>
+        <w:t>from lit</w:t>
+      </w:r>
+      <w:r>
+        <w:rPr>
+          <w:lang w:val="en-GB"/>
+        </w:rPr>
+        <w:t xml:space="preserve">erature\cite{a review of volatiles} and simply by performing the least squares method to get the concentration on a large list of molecules. The concentrations won’t be as accurate for a large list, but all molecules that contribute a lot to the spectrum can be picked out for later runs with strict molecule lists. </w:t>
       </w:r>
     </w:p>
     <w:p>
@@ -1317,56 +1307,78 @@
         <w:rPr>
           <w:lang w:val="en-GB"/>
         </w:rPr>
-        <w:t xml:space="preserve">Discuss the graph of concentrations overlaid on the absorbance. Discuss the </w:t>
-      </w:r>
-      <w:proofErr w:type="spellStart"/>
-      <w:r>
-        <w:rPr>
-          <w:lang w:val="en-GB"/>
-        </w:rPr>
-        <w:t>barplot</w:t>
-      </w:r>
-      <w:proofErr w:type="spellEnd"/>
-      <w:r>
-        <w:rPr>
-          <w:lang w:val="en-GB"/>
-        </w:rPr>
-        <w:t xml:space="preserve"> of concentrations for healthy vs asthmatic vs VSL healthy adult.</w:t>
-      </w:r>
-    </w:p>
-    <w:p>
-      <w:pPr>
-        <w:rPr>
-          <w:lang w:val="en-GB"/>
-        </w:rPr>
-      </w:pPr>
-      <w:r>
-        <w:rPr>
-          <w:lang w:val="en-GB"/>
-        </w:rPr>
-        <w:t>Are there absorbances available of a sample with known concentrations? If so, compare concentration determined without calibration with those with calibration.</w:t>
-      </w:r>
-    </w:p>
-    <w:p>
-      <w:pPr>
-        <w:rPr>
-          <w:lang w:val="en-GB"/>
-        </w:rPr>
-      </w:pPr>
-      <w:r>
-        <w:rPr>
-          <w:lang w:val="en-GB"/>
-        </w:rPr>
-        <w:t>\section{Categorizing health status by classification</w:t>
-      </w:r>
-      <w:proofErr w:type="gramStart"/>
-      <w:r>
-        <w:rPr>
-          <w:lang w:val="en-GB"/>
-        </w:rPr>
-        <w:t>}</w:t>
-      </w:r>
-      <w:proofErr w:type="gramEnd"/>
+        <w:t>From the shapes of $CO_2$ and $H_2O$ in \autoref{fig:4.1} and autoref{fig:4.2} it can be seen that the concentrations calculated using the \textit{lsqnonlin} function are definitely in the right order of magnitude. The signal-to-noise for the rest of the measured absorbance is however still quite large, and the calculations for the molecules with lower concentrations are therefore not very accurate.</w:t>
+      </w:r>
+    </w:p>
+    <w:p>
+      <w:pPr>
+        <w:rPr>
+          <w:lang w:val="en-GB"/>
+        </w:rPr>
+      </w:pPr>
+      <w:r>
+        <w:rPr>
+          <w:lang w:val="en-GB"/>
+        </w:rPr>
+        <w:t xml:space="preserve"> [Placeholder barplot</w:t>
+      </w:r>
+      <w:r>
+        <w:rPr>
+          <w:lang w:val="en-GB"/>
+        </w:rPr>
+        <w:t xml:space="preserve"> of concentraions with st. dev.</w:t>
+      </w:r>
+      <w:r>
+        <w:rPr>
+          <w:lang w:val="en-GB"/>
+        </w:rPr>
+        <w:t>]</w:t>
+      </w:r>
+    </w:p>
+    <w:p>
+      <w:pPr>
+        <w:rPr>
+          <w:lang w:val="en-GB"/>
+        </w:rPr>
+      </w:pPr>
+      <w:r>
+        <w:rPr>
+          <w:lang w:val="en-GB"/>
+        </w:rPr>
+        <w:t xml:space="preserve">Currently the concentration determination is not yet accurate enough to use for distinguishing between healthy and asthmatic children, as can be seen in \autoref{barplot of concentrations with st. dev.}. The uncertainty of the measurements themselves can be improved by finding a moving element of which the displacement over voltage can be better characterized than the current piëzo. Alternatively an attempt can be made to calibrate the signals as they come straight from the measurement apparatus, </w:t>
+      </w:r>
+      <w:r>
+        <w:rPr>
+          <w:lang w:val="en-GB"/>
+        </w:rPr>
+        <w:t>before even the pre-calibration.</w:t>
+      </w:r>
+      <w:r>
+        <w:rPr>
+          <w:lang w:val="en-GB"/>
+        </w:rPr>
+        <w:t xml:space="preserve"> </w:t>
+      </w:r>
+    </w:p>
+    <w:p>
+      <w:pPr>
+        <w:rPr>
+          <w:lang w:val="en-GB"/>
+        </w:rPr>
+      </w:pPr>
+    </w:p>
+    <w:p>
+      <w:pPr>
+        <w:rPr>
+          <w:lang w:val="en-GB"/>
+        </w:rPr>
+      </w:pPr>
+      <w:r>
+        <w:rPr>
+          <w:lang w:val="en-GB"/>
+        </w:rPr>
+        <w:t>\section{Categorizing health status by classification}</w:t>
+      </w:r>
       <w:r>
         <w:rPr>
           <w:lang w:val="en-GB"/>
@@ -1391,42 +1403,20 @@
         <w:rPr>
           <w:lang w:val="en-GB"/>
         </w:rPr>
-        <w:t xml:space="preserve"> This would give separate error rates based on whether the algorithm judges the sample as healthy or asthmatic. It is possible that one of these error rates is much lower than the other, thereby increasing the certainty of the result above the total error rate.</w:t>
-      </w:r>
-      <w:bookmarkStart w:id="0" w:name="_GoBack"/>
-      <w:bookmarkEnd w:id="0"/>
-      <w:r>
-        <w:rPr>
-          <w:lang w:val="en-GB"/>
-        </w:rPr>
-        <w:t xml:space="preserve"> </w:t>
-      </w:r>
-    </w:p>
-    <w:p>
-      <w:pPr>
-        <w:rPr>
-          <w:lang w:val="en-GB"/>
-        </w:rPr>
-      </w:pPr>
-      <w:r>
-        <w:rPr>
-          <w:lang w:val="en-GB"/>
-        </w:rPr>
-        <w:t>\</w:t>
-      </w:r>
-      <w:proofErr w:type="gramStart"/>
-      <w:r>
-        <w:rPr>
-          <w:lang w:val="en-GB"/>
-        </w:rPr>
-        <w:t>section{</w:t>
-      </w:r>
-      <w:proofErr w:type="gramEnd"/>
-      <w:r>
-        <w:rPr>
-          <w:lang w:val="en-GB"/>
-        </w:rPr>
-        <w:t>noise}?</w:t>
+        <w:t xml:space="preserve"> This would give separate error rates based on whether the algorithm judges the sample as healthy or asthmatic. It is possible that one of these error rates is much lower than the other, thereby increasing the certainty of the result above the total error rate. </w:t>
+      </w:r>
+    </w:p>
+    <w:p>
+      <w:pPr>
+        <w:rPr>
+          <w:lang w:val="en-GB"/>
+        </w:rPr>
+      </w:pPr>
+      <w:r>
+        <w:rPr>
+          <w:lang w:val="en-GB"/>
+        </w:rPr>
+        <w:t>\section{noise}?</w:t>
       </w:r>
     </w:p>
     <w:p>
@@ -1440,14 +1430,7 @@
           <w:lang w:val="en-GB"/>
         </w:rPr>
         <w:tab/>
-        <w:t xml:space="preserve">Cause of noise (in rawest signal): Thermal fluctuations expand laser </w:t>
-      </w:r>
-      <w:proofErr w:type="gramStart"/>
-      <w:r>
-        <w:rPr>
-          <w:lang w:val="en-GB"/>
-        </w:rPr>
-        <w:t>box</w:t>
+        <w:t>Cause of noise (in rawest signal): Thermal fluctuations expand laser box</w:t>
       </w:r>
       <w:r>
         <w:rPr>
@@ -1455,7 +1438,6 @@
         </w:rPr>
         <w:t>(</w:t>
       </w:r>
-      <w:proofErr w:type="gramEnd"/>
       <w:r>
         <w:rPr>
           <w:lang w:val="en-GB"/>
@@ -1478,21 +1460,7 @@
         <w:rPr>
           <w:lang w:val="en-GB"/>
         </w:rPr>
-        <w:t xml:space="preserve"> [</w:t>
-      </w:r>
-      <w:proofErr w:type="gramStart"/>
-      <w:r>
-        <w:rPr>
-          <w:lang w:val="en-GB"/>
-        </w:rPr>
-        <w:t>source</w:t>
-      </w:r>
-      <w:proofErr w:type="gramEnd"/>
-      <w:r>
-        <w:rPr>
-          <w:lang w:val="en-GB"/>
-        </w:rPr>
-        <w:t>: Adonis])</w:t>
+        <w:t xml:space="preserve"> [source: Adonis])</w:t>
       </w:r>
       <w:r>
         <w:rPr>
@@ -1694,40 +1662,11 @@
         </w:rPr>
         <w:t xml:space="preserve">Helped Adonis filter molecules from organic molecule paper: </w:t>
       </w:r>
-      <w:proofErr w:type="spellStart"/>
-      <w:r>
-        <w:rPr>
-          <w:lang w:val="en-GB"/>
-        </w:rPr>
-        <w:t>Compound_filter.m</w:t>
-      </w:r>
-      <w:proofErr w:type="spellEnd"/>
-      <w:r>
-        <w:rPr>
-          <w:lang w:val="en-GB"/>
-        </w:rPr>
-        <w:t xml:space="preserve"> was used to find which of 199 molecules of paper found by </w:t>
-      </w:r>
-      <w:proofErr w:type="spellStart"/>
-      <w:r>
-        <w:rPr>
-          <w:lang w:val="en-GB"/>
-        </w:rPr>
-        <w:t>adonis</w:t>
-      </w:r>
-      <w:proofErr w:type="spellEnd"/>
-      <w:r>
-        <w:rPr>
-          <w:lang w:val="en-GB"/>
-        </w:rPr>
-        <w:t xml:space="preserve"> has absorption in the 1020-1100 cm-1 wavenumber region. These were 69 molecules. Can be found in email </w:t>
-      </w:r>
-      <w:r>
-        <w:rPr>
-          <w:lang w:val="en-GB"/>
-        </w:rPr>
-        <w:lastRenderedPageBreak/>
-        <w:t>correspondence of 26/11/2014 “I'm working from home.” What was done with these molecules eventually? Used as standard molecules, or added to large collection of 456 molecules?</w:t>
+      <w:r>
+        <w:rPr>
+          <w:lang w:val="en-GB"/>
+        </w:rPr>
+        <w:t>Compound_filter.m was used to find which of 199 molecules of paper found by adonis has absorption in the 1020-1100 cm-1 wavenumber region. These were 69 molecules. Can be found in email correspondence of 26/11/2014 “I'm working from home.” What was done with these molecules eventually? Used as standard molecules, or added to large collection of 456 molecules?</w:t>
       </w:r>
     </w:p>
     <w:p>
@@ -1746,21 +1685,7 @@
         <w:rPr>
           <w:lang w:val="en-GB"/>
         </w:rPr>
-        <w:t xml:space="preserve">Learned R: reading and editing of Erasmus people their </w:t>
-      </w:r>
-      <w:proofErr w:type="spellStart"/>
-      <w:r>
-        <w:rPr>
-          <w:lang w:val="en-GB"/>
-        </w:rPr>
-        <w:t>exhaled.r</w:t>
-      </w:r>
-      <w:proofErr w:type="spellEnd"/>
-      <w:r>
-        <w:rPr>
-          <w:lang w:val="en-GB"/>
-        </w:rPr>
-        <w:t xml:space="preserve"> script</w:t>
+        <w:t>Learned R: reading and editing of Erasmus people their exhaled.r script</w:t>
       </w:r>
       <w:r>
         <w:rPr>
@@ -1819,6 +1744,7 @@
         <w:rPr>
           <w:lang w:val="en-GB"/>
         </w:rPr>
+        <w:lastRenderedPageBreak/>
         <w:t>Took Optical fabrication course</w:t>
       </w:r>
     </w:p>

</xml_diff>